<commit_message>
updated inroads resume to match inroads format
</commit_message>
<xml_diff>
--- a/applications/INROADS Summer 2025/Raasikh_s_Resume_INROADS.docx
+++ b/applications/INROADS Summer 2025/Raasikh_s_Resume_INROADS.docx
@@ -113,34 +113,8 @@
             <w:sz w:val="20"/>
             <w:szCs w:val="20"/>
           </w:rPr>
-          <w:t>linkedin.com</w:t>
+          <w:t>linkedin.com/in/raasikhk</w:t>
         </w:r>
-        <w:r>
-          <w:rPr>
-            <w:rFonts w:ascii="Calibri" w:hAnsi="Calibri" w:cs="Calibri"/>
-            <w:sz w:val="20"/>
-            <w:szCs w:val="20"/>
-          </w:rPr>
-          <w:t>/</w:t>
-        </w:r>
-        <w:r>
-          <w:rPr>
-            <w:rFonts w:ascii="Calibri" w:hAnsi="Calibri" w:cs="Calibri"/>
-            <w:sz w:val="20"/>
-            <w:szCs w:val="20"/>
-          </w:rPr>
-          <w:t>in/</w:t>
-        </w:r>
-        <w:proofErr w:type="spellStart"/>
-        <w:r>
-          <w:rPr>
-            <w:rFonts w:ascii="Calibri" w:hAnsi="Calibri" w:cs="Calibri"/>
-            <w:sz w:val="20"/>
-            <w:szCs w:val="20"/>
-          </w:rPr>
-          <w:t>raasikhk</w:t>
-        </w:r>
-        <w:proofErr w:type="spellEnd"/>
       </w:hyperlink>
       <w:r>
         <w:rPr>
@@ -376,26 +350,103 @@
     <w:p>
       <w:pPr>
         <w:spacing w:after="0" w:line="240" w:lineRule="auto"/>
-        <w:jc w:val="center"/>
-        <w:rPr>
-          <w:rFonts w:ascii="Calibri" w:eastAsia="Calibri" w:hAnsi="Calibri" w:cs="Times New Roman"/>
-          <w:b/>
-          <w:kern w:val="0"/>
-          <w:sz w:val="20"/>
-          <w:szCs w:val="22"/>
-          <w14:ligatures w14:val="none"/>
-        </w:rPr>
-      </w:pPr>
-      <w:r>
-        <w:rPr>
-          <w:rFonts w:ascii="Calibri" w:eastAsia="Calibri" w:hAnsi="Calibri" w:cs="Times New Roman"/>
-          <w:b/>
-          <w:kern w:val="0"/>
-          <w:sz w:val="20"/>
-          <w:szCs w:val="22"/>
-          <w14:ligatures w14:val="none"/>
-        </w:rPr>
-        <w:t>EDUCATION</w:t>
+        <w:rPr>
+          <w:rFonts w:ascii="Calibri" w:eastAsia="Calibri" w:hAnsi="Calibri" w:cs="Times New Roman"/>
+          <w:kern w:val="0"/>
+          <w:sz w:val="12"/>
+          <w:szCs w:val="22"/>
+          <w14:ligatures w14:val="none"/>
+        </w:rPr>
+      </w:pPr>
+      <w:r>
+        <w:rPr>
+          <w:rStyle w:val="normaltextrun"/>
+          <w:rFonts w:ascii="Calibri" w:hAnsi="Calibri" w:cs="Calibri"/>
+          <w:b/>
+          <w:bCs/>
+          <w:color w:val="000000"/>
+          <w:sz w:val="20"/>
+          <w:szCs w:val="20"/>
+          <w:shd w:val="clear" w:color="auto" w:fill="FFFFFF"/>
+        </w:rPr>
+        <w:t>OBJECTIVE:</w:t>
+      </w:r>
+      <w:r>
+        <w:rPr>
+          <w:rStyle w:val="normaltextrun"/>
+          <w:rFonts w:ascii="Calibri" w:hAnsi="Calibri" w:cs="Calibri"/>
+          <w:color w:val="000000"/>
+          <w:sz w:val="20"/>
+          <w:szCs w:val="20"/>
+          <w:shd w:val="clear" w:color="auto" w:fill="FFFFFF"/>
+        </w:rPr>
+        <w:t xml:space="preserve">  </w:t>
+      </w:r>
+      <w:r>
+        <w:rPr>
+          <w:rStyle w:val="normaltextrun"/>
+          <w:rFonts w:ascii="Calibri" w:hAnsi="Calibri" w:cs="Calibri"/>
+          <w:color w:val="000000"/>
+          <w:sz w:val="20"/>
+          <w:szCs w:val="20"/>
+          <w:shd w:val="clear" w:color="auto" w:fill="FFFFFF"/>
+        </w:rPr>
+        <w:t>Secure an internship where I will be able to use my passion and real-world problem</w:t>
+      </w:r>
+      <w:r>
+        <w:rPr>
+          <w:rStyle w:val="eop"/>
+          <w:rFonts w:ascii="Calibri" w:hAnsi="Calibri" w:cs="Calibri"/>
+          <w:color w:val="000000"/>
+          <w:sz w:val="20"/>
+          <w:szCs w:val="20"/>
+          <w:shd w:val="clear" w:color="auto" w:fill="FFFFFF"/>
+        </w:rPr>
+        <w:t xml:space="preserve">-solving skills to contribute to </w:t>
+      </w:r>
+      <w:r>
+        <w:rPr>
+          <w:rStyle w:val="eop"/>
+          <w:rFonts w:ascii="Calibri" w:hAnsi="Calibri" w:cs="Calibri"/>
+          <w:color w:val="000000"/>
+          <w:sz w:val="20"/>
+          <w:szCs w:val="20"/>
+          <w:shd w:val="clear" w:color="auto" w:fill="FFFFFF"/>
+        </w:rPr>
+        <w:t>business-critical</w:t>
+      </w:r>
+      <w:r>
+        <w:rPr>
+          <w:rStyle w:val="eop"/>
+          <w:rFonts w:ascii="Calibri" w:hAnsi="Calibri" w:cs="Calibri"/>
+          <w:color w:val="000000"/>
+          <w:sz w:val="20"/>
+          <w:szCs w:val="20"/>
+          <w:shd w:val="clear" w:color="auto" w:fill="FFFFFF"/>
+        </w:rPr>
+        <w:t xml:space="preserve"> projects</w:t>
+      </w:r>
+      <w:r>
+        <w:rPr>
+          <w:rStyle w:val="eop"/>
+          <w:rFonts w:ascii="Calibri" w:hAnsi="Calibri" w:cs="Calibri"/>
+          <w:color w:val="000000"/>
+          <w:sz w:val="20"/>
+          <w:szCs w:val="20"/>
+          <w:shd w:val="clear" w:color="auto" w:fill="FFFFFF"/>
+        </w:rPr>
+        <w:t xml:space="preserve"> and find a suitable work culture where I can </w:t>
+      </w:r>
+      <w:r>
+        <w:rPr>
+          <w:rStyle w:val="eop"/>
+          <w:rFonts w:ascii="Calibri" w:hAnsi="Calibri" w:cs="Calibri"/>
+          <w:color w:val="000000"/>
+          <w:sz w:val="20"/>
+          <w:szCs w:val="20"/>
+          <w:shd w:val="clear" w:color="auto" w:fill="FFFFFF"/>
+        </w:rPr>
+        <w:t>develop more industry-standard skills and practices.</w:t>
       </w:r>
     </w:p>
     <w:p>
@@ -403,158 +454,46 @@
         <w:spacing w:after="0" w:line="240" w:lineRule="auto"/>
         <w:rPr>
           <w:rFonts w:ascii="Calibri" w:eastAsia="Calibri" w:hAnsi="Calibri" w:cs="Times New Roman"/>
-          <w:b/>
-          <w:kern w:val="0"/>
-          <w:sz w:val="20"/>
-          <w:szCs w:val="22"/>
-          <w14:ligatures w14:val="none"/>
-        </w:rPr>
-      </w:pPr>
-      <w:r>
-        <w:rPr>
-          <w:rFonts w:ascii="Calibri" w:eastAsia="Calibri" w:hAnsi="Calibri" w:cs="Times New Roman"/>
-          <w:b/>
-          <w:kern w:val="0"/>
-          <w:sz w:val="20"/>
-          <w:szCs w:val="22"/>
-          <w14:ligatures w14:val="none"/>
-        </w:rPr>
-        <w:t>Emory University - Atlanta, Georgia</w:t>
-      </w:r>
-      <w:r>
-        <w:rPr>
-          <w:rFonts w:ascii="Calibri" w:eastAsia="Calibri" w:hAnsi="Calibri" w:cs="Times New Roman"/>
-          <w:b/>
-          <w:kern w:val="0"/>
-          <w:sz w:val="20"/>
-          <w:szCs w:val="22"/>
-          <w14:ligatures w14:val="none"/>
-        </w:rPr>
-        <w:tab/>
-      </w:r>
-      <w:r>
-        <w:rPr>
-          <w:rFonts w:ascii="Calibri" w:eastAsia="Calibri" w:hAnsi="Calibri" w:cs="Times New Roman"/>
-          <w:b/>
-          <w:kern w:val="0"/>
-          <w:sz w:val="20"/>
-          <w:szCs w:val="22"/>
-          <w14:ligatures w14:val="none"/>
-        </w:rPr>
-        <w:tab/>
-      </w:r>
-      <w:r>
-        <w:rPr>
-          <w:rFonts w:ascii="Calibri" w:eastAsia="Calibri" w:hAnsi="Calibri" w:cs="Times New Roman"/>
-          <w:b/>
-          <w:kern w:val="0"/>
-          <w:sz w:val="20"/>
-          <w:szCs w:val="22"/>
-          <w14:ligatures w14:val="none"/>
-        </w:rPr>
-        <w:tab/>
-      </w:r>
-      <w:r>
-        <w:rPr>
-          <w:rFonts w:ascii="Calibri" w:eastAsia="Calibri" w:hAnsi="Calibri" w:cs="Times New Roman"/>
-          <w:b/>
-          <w:kern w:val="0"/>
-          <w:sz w:val="20"/>
-          <w:szCs w:val="22"/>
-          <w14:ligatures w14:val="none"/>
-        </w:rPr>
-        <w:tab/>
-      </w:r>
-      <w:r>
-        <w:rPr>
-          <w:rFonts w:ascii="Calibri" w:eastAsia="Calibri" w:hAnsi="Calibri" w:cs="Times New Roman"/>
-          <w:b/>
-          <w:kern w:val="0"/>
-          <w:sz w:val="20"/>
-          <w:szCs w:val="22"/>
-          <w14:ligatures w14:val="none"/>
-        </w:rPr>
-        <w:tab/>
-      </w:r>
-      <w:r>
-        <w:rPr>
-          <w:rFonts w:ascii="Calibri" w:eastAsia="Calibri" w:hAnsi="Calibri" w:cs="Times New Roman"/>
-          <w:b/>
-          <w:kern w:val="0"/>
-          <w:sz w:val="20"/>
-          <w:szCs w:val="22"/>
-          <w14:ligatures w14:val="none"/>
-        </w:rPr>
-        <w:tab/>
-      </w:r>
-      <w:r>
-        <w:rPr>
-          <w:rFonts w:ascii="Calibri" w:eastAsia="Calibri" w:hAnsi="Calibri" w:cs="Times New Roman"/>
-          <w:b/>
-          <w:kern w:val="0"/>
-          <w:sz w:val="20"/>
-          <w:szCs w:val="22"/>
-          <w14:ligatures w14:val="none"/>
-        </w:rPr>
-        <w:tab/>
-        <w:t>Expected Graduation:  May 2026</w:t>
-      </w:r>
+          <w:kern w:val="0"/>
+          <w:sz w:val="12"/>
+          <w:szCs w:val="22"/>
+          <w14:ligatures w14:val="none"/>
+        </w:rPr>
+      </w:pPr>
     </w:p>
     <w:p>
       <w:pPr>
         <w:spacing w:after="0" w:line="240" w:lineRule="auto"/>
         <w:rPr>
           <w:rFonts w:ascii="Calibri" w:eastAsia="Calibri" w:hAnsi="Calibri" w:cs="Times New Roman"/>
-          <w:bCs/>
-          <w:kern w:val="0"/>
-          <w:sz w:val="20"/>
-          <w:szCs w:val="22"/>
-          <w14:ligatures w14:val="none"/>
-        </w:rPr>
-      </w:pPr>
-      <w:r>
-        <w:rPr>
-          <w:rFonts w:ascii="Calibri" w:eastAsia="Calibri" w:hAnsi="Calibri" w:cs="Times New Roman"/>
-          <w:bCs/>
-          <w:kern w:val="0"/>
-          <w:sz w:val="20"/>
-          <w:szCs w:val="22"/>
-          <w14:ligatures w14:val="none"/>
-        </w:rPr>
-        <w:t>Bachelor of Science in Computer Science / Minor in Mathematics</w:t>
-      </w:r>
-      <w:r>
-        <w:rPr>
-          <w:rFonts w:ascii="Calibri" w:eastAsia="Calibri" w:hAnsi="Calibri" w:cs="Times New Roman"/>
-          <w:bCs/>
-          <w:kern w:val="0"/>
-          <w:sz w:val="20"/>
-          <w:szCs w:val="22"/>
-          <w14:ligatures w14:val="none"/>
-        </w:rPr>
-        <w:tab/>
-      </w:r>
-      <w:r>
-        <w:rPr>
-          <w:rFonts w:ascii="Calibri" w:eastAsia="Calibri" w:hAnsi="Calibri" w:cs="Times New Roman"/>
-          <w:bCs/>
-          <w:kern w:val="0"/>
-          <w:sz w:val="20"/>
-          <w:szCs w:val="22"/>
-          <w14:ligatures w14:val="none"/>
-        </w:rPr>
-        <w:tab/>
-      </w:r>
-      <w:r>
-        <w:rPr>
-          <w:rFonts w:ascii="Calibri" w:eastAsia="Calibri" w:hAnsi="Calibri" w:cs="Times New Roman"/>
-          <w:bCs/>
-          <w:kern w:val="0"/>
-          <w:sz w:val="20"/>
-          <w:szCs w:val="22"/>
-          <w14:ligatures w14:val="none"/>
-        </w:rPr>
-        <w:tab/>
+          <w:b/>
+          <w:kern w:val="0"/>
+          <w:sz w:val="20"/>
+          <w:szCs w:val="22"/>
+          <w14:ligatures w14:val="none"/>
+        </w:rPr>
+      </w:pPr>
+      <w:r>
+        <w:rPr>
+          <w:rFonts w:ascii="Calibri" w:eastAsia="Calibri" w:hAnsi="Calibri" w:cs="Times New Roman"/>
+          <w:b/>
+          <w:kern w:val="0"/>
+          <w:sz w:val="20"/>
+          <w:szCs w:val="22"/>
+          <w14:ligatures w14:val="none"/>
+        </w:rPr>
+        <w:t>EDUCATION</w:t>
+      </w:r>
+      <w:r>
+        <w:rPr>
+          <w:rFonts w:ascii="Calibri" w:eastAsia="Calibri" w:hAnsi="Calibri" w:cs="Times New Roman"/>
+          <w:b/>
+          <w:kern w:val="0"/>
+          <w:sz w:val="20"/>
+          <w:szCs w:val="22"/>
+          <w14:ligatures w14:val="none"/>
+        </w:rPr>
+        <w:t>:</w:t>
       </w:r>
     </w:p>
     <w:p>
@@ -562,6 +501,165 @@
         <w:spacing w:after="0" w:line="240" w:lineRule="auto"/>
         <w:rPr>
           <w:rFonts w:ascii="Calibri" w:eastAsia="Calibri" w:hAnsi="Calibri" w:cs="Times New Roman"/>
+          <w:b/>
+          <w:kern w:val="0"/>
+          <w:sz w:val="20"/>
+          <w:szCs w:val="22"/>
+          <w14:ligatures w14:val="none"/>
+        </w:rPr>
+      </w:pPr>
+      <w:r>
+        <w:rPr>
+          <w:rFonts w:ascii="Calibri" w:eastAsia="Calibri" w:hAnsi="Calibri" w:cs="Times New Roman"/>
+          <w:b/>
+          <w:kern w:val="0"/>
+          <w:sz w:val="20"/>
+          <w:szCs w:val="22"/>
+          <w14:ligatures w14:val="none"/>
+        </w:rPr>
+        <w:t>Emory University - Atlanta, Georgia</w:t>
+      </w:r>
+      <w:r>
+        <w:rPr>
+          <w:rFonts w:ascii="Calibri" w:eastAsia="Calibri" w:hAnsi="Calibri" w:cs="Times New Roman"/>
+          <w:b/>
+          <w:kern w:val="0"/>
+          <w:sz w:val="20"/>
+          <w:szCs w:val="22"/>
+          <w14:ligatures w14:val="none"/>
+        </w:rPr>
+        <w:tab/>
+      </w:r>
+      <w:r>
+        <w:rPr>
+          <w:rFonts w:ascii="Calibri" w:eastAsia="Calibri" w:hAnsi="Calibri" w:cs="Times New Roman"/>
+          <w:b/>
+          <w:kern w:val="0"/>
+          <w:sz w:val="20"/>
+          <w:szCs w:val="22"/>
+          <w14:ligatures w14:val="none"/>
+        </w:rPr>
+        <w:tab/>
+      </w:r>
+      <w:r>
+        <w:rPr>
+          <w:rFonts w:ascii="Calibri" w:eastAsia="Calibri" w:hAnsi="Calibri" w:cs="Times New Roman"/>
+          <w:b/>
+          <w:kern w:val="0"/>
+          <w:sz w:val="20"/>
+          <w:szCs w:val="22"/>
+          <w14:ligatures w14:val="none"/>
+        </w:rPr>
+        <w:tab/>
+      </w:r>
+      <w:r>
+        <w:rPr>
+          <w:rFonts w:ascii="Calibri" w:eastAsia="Calibri" w:hAnsi="Calibri" w:cs="Times New Roman"/>
+          <w:b/>
+          <w:kern w:val="0"/>
+          <w:sz w:val="20"/>
+          <w:szCs w:val="22"/>
+          <w14:ligatures w14:val="none"/>
+        </w:rPr>
+        <w:tab/>
+      </w:r>
+      <w:r>
+        <w:rPr>
+          <w:rFonts w:ascii="Calibri" w:eastAsia="Calibri" w:hAnsi="Calibri" w:cs="Times New Roman"/>
+          <w:b/>
+          <w:kern w:val="0"/>
+          <w:sz w:val="20"/>
+          <w:szCs w:val="22"/>
+          <w14:ligatures w14:val="none"/>
+        </w:rPr>
+        <w:tab/>
+      </w:r>
+      <w:r>
+        <w:rPr>
+          <w:rFonts w:ascii="Calibri" w:eastAsia="Calibri" w:hAnsi="Calibri" w:cs="Times New Roman"/>
+          <w:b/>
+          <w:kern w:val="0"/>
+          <w:sz w:val="20"/>
+          <w:szCs w:val="22"/>
+          <w14:ligatures w14:val="none"/>
+        </w:rPr>
+        <w:tab/>
+      </w:r>
+      <w:r>
+        <w:rPr>
+          <w:rFonts w:ascii="Calibri" w:eastAsia="Calibri" w:hAnsi="Calibri" w:cs="Times New Roman"/>
+          <w:b/>
+          <w:kern w:val="0"/>
+          <w:sz w:val="20"/>
+          <w:szCs w:val="22"/>
+          <w14:ligatures w14:val="none"/>
+        </w:rPr>
+        <w:tab/>
+        <w:t>Expected Graduation:  May 2026</w:t>
+      </w:r>
+    </w:p>
+    <w:p>
+      <w:pPr>
+        <w:spacing w:after="0" w:line="240" w:lineRule="auto"/>
+        <w:rPr>
+          <w:rFonts w:ascii="Calibri" w:eastAsia="Calibri" w:hAnsi="Calibri" w:cs="Times New Roman"/>
+          <w:b/>
+          <w:kern w:val="0"/>
+          <w:sz w:val="20"/>
+          <w:szCs w:val="22"/>
+          <w14:ligatures w14:val="none"/>
+        </w:rPr>
+      </w:pPr>
+      <w:r>
+        <w:rPr>
+          <w:rFonts w:ascii="Calibri" w:eastAsia="Calibri" w:hAnsi="Calibri" w:cs="Times New Roman"/>
+          <w:b/>
+          <w:kern w:val="0"/>
+          <w:sz w:val="20"/>
+          <w:szCs w:val="22"/>
+          <w14:ligatures w14:val="none"/>
+        </w:rPr>
+        <w:t>Bachelor of Science in Computer Science / Minor in Mathematics</w:t>
+      </w:r>
+      <w:r>
+        <w:rPr>
+          <w:rFonts w:ascii="Calibri" w:eastAsia="Calibri" w:hAnsi="Calibri" w:cs="Times New Roman"/>
+          <w:b/>
+          <w:kern w:val="0"/>
+          <w:sz w:val="20"/>
+          <w:szCs w:val="22"/>
+          <w14:ligatures w14:val="none"/>
+        </w:rPr>
+        <w:tab/>
+      </w:r>
+      <w:r>
+        <w:rPr>
+          <w:rFonts w:ascii="Calibri" w:eastAsia="Calibri" w:hAnsi="Calibri" w:cs="Times New Roman"/>
+          <w:b/>
+          <w:kern w:val="0"/>
+          <w:sz w:val="20"/>
+          <w:szCs w:val="22"/>
+          <w14:ligatures w14:val="none"/>
+        </w:rPr>
+        <w:tab/>
+      </w:r>
+      <w:r>
+        <w:rPr>
+          <w:rFonts w:ascii="Calibri" w:eastAsia="Calibri" w:hAnsi="Calibri" w:cs="Times New Roman"/>
+          <w:b/>
+          <w:kern w:val="0"/>
+          <w:sz w:val="20"/>
+          <w:szCs w:val="22"/>
+          <w14:ligatures w14:val="none"/>
+        </w:rPr>
+        <w:tab/>
+      </w:r>
+    </w:p>
+    <w:p>
+      <w:pPr>
+        <w:spacing w:after="0" w:line="240" w:lineRule="auto"/>
+        <w:rPr>
+          <w:rFonts w:ascii="Calibri" w:eastAsia="Calibri" w:hAnsi="Calibri" w:cs="Times New Roman"/>
           <w:color w:val="000000"/>
           <w:kern w:val="0"/>
           <w:sz w:val="20"/>
@@ -572,7 +670,7 @@
       <w:r>
         <w:rPr>
           <w:rFonts w:ascii="Calibri" w:eastAsia="Calibri" w:hAnsi="Calibri" w:cs="Times New Roman"/>
-          <w:bCs/>
+          <w:b/>
           <w:kern w:val="0"/>
           <w:sz w:val="20"/>
           <w:szCs w:val="22"/>
@@ -715,7 +813,6 @@
       <w:pPr>
         <w:keepNext/>
         <w:spacing w:after="0" w:line="240" w:lineRule="auto"/>
-        <w:jc w:val="center"/>
         <w:outlineLvl w:val="1"/>
         <w:rPr>
           <w:rFonts w:ascii="Calibri" w:eastAsia="Times New Roman" w:hAnsi="Calibri" w:cs="Times New Roman"/>
@@ -736,6 +833,17 @@
           <w14:ligatures w14:val="none"/>
         </w:rPr>
         <w:t>RELEVANT COURSES</w:t>
+      </w:r>
+      <w:r>
+        <w:rPr>
+          <w:rFonts w:ascii="Calibri" w:eastAsia="Times New Roman" w:hAnsi="Calibri" w:cs="Times New Roman"/>
+          <w:b/>
+          <w:kern w:val="0"/>
+          <w:sz w:val="20"/>
+          <w:szCs w:val="20"/>
+          <w14:ligatures w14:val="none"/>
+        </w:rPr>
+        <w:t>:</w:t>
       </w:r>
     </w:p>
     <w:tbl>
@@ -977,7 +1085,6 @@
     <w:p>
       <w:pPr>
         <w:spacing w:after="0" w:line="240" w:lineRule="auto"/>
-        <w:jc w:val="center"/>
         <w:rPr>
           <w:rFonts w:ascii="Calibri" w:eastAsia="Calibri" w:hAnsi="Calibri" w:cs="Times New Roman"/>
           <w:b/>
@@ -997,26 +1104,37 @@
           <w14:ligatures w14:val="none"/>
         </w:rPr>
         <w:t>TECHNICAL/NON-TECHNICAL SKILLS</w:t>
+      </w:r>
+      <w:r>
+        <w:rPr>
+          <w:rFonts w:ascii="Calibri" w:eastAsia="Calibri" w:hAnsi="Calibri" w:cs="Times New Roman"/>
+          <w:b/>
+          <w:kern w:val="0"/>
+          <w:sz w:val="20"/>
+          <w:szCs w:val="22"/>
+          <w14:ligatures w14:val="none"/>
+        </w:rPr>
+        <w:t>:</w:t>
       </w:r>
     </w:p>
     <w:tbl>
       <w:tblPr>
-        <w:tblW w:w="10800" w:type="dxa"/>
+        <w:tblW w:w="10739" w:type="dxa"/>
         <w:tblLayout w:type="fixed"/>
         <w:tblLook w:val="01E0" w:firstRow="1" w:lastRow="1" w:firstColumn="1" w:lastColumn="1" w:noHBand="0" w:noVBand="0"/>
       </w:tblPr>
       <w:tblGrid>
-        <w:gridCol w:w="3630"/>
-        <w:gridCol w:w="3630"/>
-        <w:gridCol w:w="3540"/>
+        <w:gridCol w:w="3609"/>
+        <w:gridCol w:w="3609"/>
+        <w:gridCol w:w="3521"/>
       </w:tblGrid>
       <w:tr>
         <w:trPr>
-          <w:trHeight w:val="670"/>
+          <w:trHeight w:val="256"/>
         </w:trPr>
         <w:tc>
           <w:tcPr>
-            <w:tcW w:w="3630" w:type="dxa"/>
+            <w:tcW w:w="3609" w:type="dxa"/>
           </w:tcPr>
           <w:p>
             <w:pPr>
@@ -1113,7 +1231,7 @@
         </w:tc>
         <w:tc>
           <w:tcPr>
-            <w:tcW w:w="3630" w:type="dxa"/>
+            <w:tcW w:w="3609" w:type="dxa"/>
           </w:tcPr>
           <w:p>
             <w:pPr>
@@ -1172,7 +1290,7 @@
         </w:tc>
         <w:tc>
           <w:tcPr>
-            <w:tcW w:w="3540" w:type="dxa"/>
+            <w:tcW w:w="3521" w:type="dxa"/>
           </w:tcPr>
           <w:p>
             <w:pPr>
@@ -1237,19 +1355,6 @@
               <w:t>t</w:t>
             </w:r>
           </w:p>
-          <w:p>
-            <w:pPr>
-              <w:pStyle w:val="ListParagraph"/>
-              <w:ind w:left="360"/>
-              <w:rPr>
-                <w:rFonts w:ascii="Calibri" w:eastAsia="Times New Roman" w:hAnsi="Calibri" w:cs="Times New Roman"/>
-                <w:kern w:val="0"/>
-                <w:sz w:val="8"/>
-                <w:szCs w:val="8"/>
-                <w14:ligatures w14:val="none"/>
-              </w:rPr>
-            </w:pPr>
-          </w:p>
         </w:tc>
       </w:tr>
     </w:tbl>
@@ -1257,7 +1362,6 @@
       <w:pPr>
         <w:keepNext/>
         <w:spacing w:after="0" w:line="240" w:lineRule="auto"/>
-        <w:jc w:val="center"/>
         <w:outlineLvl w:val="1"/>
         <w:rPr>
           <w:rFonts w:ascii="Calibri" w:eastAsia="Times New Roman" w:hAnsi="Calibri" w:cs="Times New Roman"/>
@@ -1277,120 +1381,210 @@
           <w:szCs w:val="20"/>
           <w14:ligatures w14:val="none"/>
         </w:rPr>
-        <w:t>EXPERIENCE</w:t>
+        <w:t>PROJECTS/RESEARCH</w:t>
       </w:r>
     </w:p>
     <w:p>
       <w:pPr>
-        <w:tabs>
-          <w:tab w:val="right" w:pos="10710"/>
-        </w:tabs>
+        <w:autoSpaceDE w:val="0"/>
+        <w:autoSpaceDN w:val="0"/>
+        <w:adjustRightInd w:val="0"/>
         <w:spacing w:after="0" w:line="240" w:lineRule="auto"/>
         <w:rPr>
-          <w:rFonts w:ascii="Calibri" w:eastAsia="Calibri" w:hAnsi="Calibri" w:cs="Times New Roman"/>
-          <w:b/>
-          <w:kern w:val="0"/>
-          <w:sz w:val="20"/>
-          <w:szCs w:val="22"/>
-          <w14:ligatures w14:val="none"/>
-        </w:rPr>
-      </w:pPr>
-      <w:r>
-        <w:rPr>
-          <w:rFonts w:ascii="Calibri" w:eastAsia="Calibri" w:hAnsi="Calibri" w:cs="Times New Roman"/>
-          <w:b/>
-          <w:kern w:val="0"/>
-          <w:sz w:val="20"/>
-          <w:szCs w:val="22"/>
-          <w14:ligatures w14:val="none"/>
-        </w:rPr>
-        <w:t>Technical Research Intern</w:t>
-      </w:r>
-      <w:r>
-        <w:rPr>
-          <w:rFonts w:ascii="Calibri" w:eastAsia="Calibri" w:hAnsi="Calibri" w:cs="Times New Roman"/>
-          <w:b/>
-          <w:kern w:val="0"/>
-          <w:sz w:val="20"/>
-          <w:szCs w:val="22"/>
-          <w14:ligatures w14:val="none"/>
-        </w:rPr>
-        <w:tab/>
-      </w:r>
-      <w:r>
-        <w:rPr>
-          <w:rFonts w:ascii="Calibri" w:eastAsia="Calibri" w:hAnsi="Calibri" w:cs="Times New Roman"/>
+          <w:rFonts w:ascii="Calibri" w:eastAsia="Calibri" w:hAnsi="Calibri" w:cs="Helvetica"/>
+          <w:b/>
           <w:bCs/>
           <w:kern w:val="0"/>
           <w:sz w:val="20"/>
-          <w:szCs w:val="22"/>
-          <w14:ligatures w14:val="none"/>
-        </w:rPr>
-        <w:t>June 2024 - Present</w:t>
-      </w:r>
-    </w:p>
-    <w:p>
-      <w:pPr>
-        <w:tabs>
-          <w:tab w:val="right" w:pos="10710"/>
-        </w:tabs>
-        <w:spacing w:after="0" w:line="240" w:lineRule="auto"/>
-        <w:rPr>
-          <w:rFonts w:ascii="Calibri" w:eastAsia="Calibri" w:hAnsi="Calibri" w:cs="Times New Roman"/>
-          <w:b/>
-          <w:kern w:val="0"/>
-          <w:sz w:val="20"/>
-          <w:szCs w:val="22"/>
-          <w14:ligatures w14:val="none"/>
-        </w:rPr>
-      </w:pPr>
-      <w:r>
-        <w:rPr>
-          <w:rFonts w:ascii="Calibri" w:eastAsia="Calibri" w:hAnsi="Calibri" w:cs="Times New Roman"/>
+          <w:szCs w:val="20"/>
+          <w14:ligatures w14:val="none"/>
+        </w:rPr>
+      </w:pPr>
+      <w:r>
+        <w:rPr>
+          <w:rFonts w:ascii="Calibri" w:hAnsi="Calibri" w:cs="Calibri"/>
+          <w:b/>
           <w:bCs/>
-          <w:i/>
-          <w:iCs/>
-          <w:kern w:val="0"/>
-          <w:sz w:val="20"/>
-          <w:szCs w:val="22"/>
-          <w14:ligatures w14:val="none"/>
-        </w:rPr>
-        <w:t>NSF REU at Emory University</w:t>
-      </w:r>
-      <w:r>
-        <w:rPr>
-          <w:rFonts w:ascii="Calibri" w:eastAsia="Calibri" w:hAnsi="Calibri" w:cs="Times New Roman"/>
+          <w:sz w:val="20"/>
+          <w:szCs w:val="20"/>
+        </w:rPr>
+        <w:fldChar w:fldCharType="begin"/>
+      </w:r>
+      <w:r>
+        <w:rPr>
+          <w:rFonts w:ascii="Calibri" w:hAnsi="Calibri" w:cs="Calibri"/>
+          <w:b/>
           <w:bCs/>
-          <w:i/>
-          <w:iCs/>
-          <w:kern w:val="0"/>
-          <w:sz w:val="20"/>
-          <w:szCs w:val="22"/>
-          <w14:ligatures w14:val="none"/>
-        </w:rPr>
-        <w:tab/>
-      </w:r>
-      <w:r>
-        <w:rPr>
-          <w:rFonts w:ascii="Calibri" w:eastAsia="Calibri" w:hAnsi="Calibri" w:cs="Times New Roman"/>
+          <w:sz w:val="20"/>
+          <w:szCs w:val="20"/>
+        </w:rPr>
+        <w:instrText>HYPERLINK "https://github.com/Student9676/carlos-artifact-tagging-bias"</w:instrText>
+      </w:r>
+      <w:r>
+        <w:rPr>
+          <w:rFonts w:ascii="Calibri" w:hAnsi="Calibri" w:cs="Calibri"/>
+          <w:b/>
           <w:bCs/>
-          <w:kern w:val="0"/>
-          <w:sz w:val="20"/>
-          <w:szCs w:val="22"/>
-          <w14:ligatures w14:val="none"/>
-        </w:rPr>
-        <w:t>Atlanta, GA</w:t>
-      </w:r>
-      <w:r>
-        <w:rPr>
-          <w:rFonts w:ascii="Calibri" w:eastAsia="Calibri" w:hAnsi="Calibri" w:cs="Times New Roman"/>
-          <w:b/>
-          <w:kern w:val="0"/>
-          <w:sz w:val="20"/>
-          <w:szCs w:val="22"/>
-          <w14:ligatures w14:val="none"/>
-        </w:rPr>
-        <w:tab/>
+          <w:sz w:val="20"/>
+          <w:szCs w:val="20"/>
+        </w:rPr>
+      </w:r>
+      <w:r>
+        <w:rPr>
+          <w:rFonts w:ascii="Calibri" w:hAnsi="Calibri" w:cs="Calibri"/>
+          <w:b/>
+          <w:bCs/>
+          <w:sz w:val="20"/>
+          <w:szCs w:val="20"/>
+        </w:rPr>
+        <w:fldChar w:fldCharType="separate"/>
+      </w:r>
+      <w:r>
+        <w:rPr>
+          <w:rFonts w:ascii="Calibri" w:hAnsi="Calibri" w:cs="Calibri"/>
+          <w:b/>
+          <w:bCs/>
+          <w:sz w:val="20"/>
+          <w:szCs w:val="20"/>
+        </w:rPr>
+        <w:t>Museum</w:t>
+      </w:r>
+      <w:r>
+        <w:rPr>
+          <w:rFonts w:ascii="Calibri" w:hAnsi="Calibri" w:cs="Calibri"/>
+          <w:b/>
+          <w:bCs/>
+          <w:sz w:val="20"/>
+          <w:szCs w:val="20"/>
+        </w:rPr>
+        <w:t xml:space="preserve"> </w:t>
+      </w:r>
+      <w:r>
+        <w:rPr>
+          <w:rFonts w:ascii="Calibri" w:hAnsi="Calibri" w:cs="Calibri"/>
+          <w:b/>
+          <w:bCs/>
+          <w:sz w:val="20"/>
+          <w:szCs w:val="20"/>
+        </w:rPr>
+        <w:t>Artifact Description Debiaser</w:t>
+      </w:r>
+      <w:r>
+        <w:rPr>
+          <w:rFonts w:ascii="Calibri" w:hAnsi="Calibri" w:cs="Calibri"/>
+          <w:b/>
+          <w:bCs/>
+          <w:sz w:val="20"/>
+          <w:szCs w:val="20"/>
+        </w:rPr>
+        <w:fldChar w:fldCharType="end"/>
+      </w:r>
+      <w:r>
+        <w:rPr>
+          <w:rFonts w:ascii="Calibri" w:hAnsi="Calibri" w:cs="Calibri"/>
+          <w:b/>
+          <w:bCs/>
+          <w:sz w:val="20"/>
+          <w:szCs w:val="20"/>
+        </w:rPr>
+        <w:t xml:space="preserve"> </w:t>
+      </w:r>
+      <w:r>
+        <w:rPr>
+          <w:rFonts w:ascii="Calibri" w:eastAsia="Calibri" w:hAnsi="Calibri" w:cs="Helvetica-Bold"/>
+          <w:b/>
+          <w:bCs/>
+          <w:kern w:val="0"/>
+          <w:sz w:val="20"/>
+          <w:szCs w:val="20"/>
+          <w14:ligatures w14:val="none"/>
+        </w:rPr>
+        <w:tab/>
+      </w:r>
+      <w:r>
+        <w:rPr>
+          <w:rFonts w:ascii="Calibri" w:eastAsia="Calibri" w:hAnsi="Calibri" w:cs="Helvetica-Bold"/>
+          <w:b/>
+          <w:bCs/>
+          <w:kern w:val="0"/>
+          <w:sz w:val="20"/>
+          <w:szCs w:val="20"/>
+          <w14:ligatures w14:val="none"/>
+        </w:rPr>
+        <w:tab/>
+        <w:t>Project Lead</w:t>
+      </w:r>
+      <w:r>
+        <w:rPr>
+          <w:rFonts w:ascii="Calibri" w:eastAsia="Calibri" w:hAnsi="Calibri" w:cs="Helvetica-Bold"/>
+          <w:b/>
+          <w:bCs/>
+          <w:kern w:val="0"/>
+          <w:sz w:val="20"/>
+          <w:szCs w:val="20"/>
+          <w14:ligatures w14:val="none"/>
+        </w:rPr>
+        <w:tab/>
+      </w:r>
+      <w:r>
+        <w:rPr>
+          <w:rFonts w:ascii="Calibri" w:eastAsia="Calibri" w:hAnsi="Calibri" w:cs="Helvetica-Bold"/>
+          <w:b/>
+          <w:bCs/>
+          <w:kern w:val="0"/>
+          <w:sz w:val="20"/>
+          <w:szCs w:val="20"/>
+          <w14:ligatures w14:val="none"/>
+        </w:rPr>
+        <w:tab/>
+      </w:r>
+      <w:r>
+        <w:rPr>
+          <w:rFonts w:ascii="Calibri" w:eastAsia="Calibri" w:hAnsi="Calibri" w:cs="Helvetica-Bold"/>
+          <w:b/>
+          <w:bCs/>
+          <w:kern w:val="0"/>
+          <w:sz w:val="20"/>
+          <w:szCs w:val="20"/>
+          <w14:ligatures w14:val="none"/>
+        </w:rPr>
+        <w:tab/>
+      </w:r>
+      <w:r>
+        <w:rPr>
+          <w:rFonts w:ascii="Calibri" w:eastAsia="Calibri" w:hAnsi="Calibri" w:cs="Helvetica-Bold"/>
+          <w:b/>
+          <w:bCs/>
+          <w:kern w:val="0"/>
+          <w:sz w:val="20"/>
+          <w:szCs w:val="20"/>
+          <w14:ligatures w14:val="none"/>
+        </w:rPr>
+        <w:tab/>
+      </w:r>
+      <w:r>
+        <w:rPr>
+          <w:rFonts w:ascii="Calibri" w:eastAsia="Calibri" w:hAnsi="Calibri" w:cs="Helvetica-Bold"/>
+          <w:b/>
+          <w:bCs/>
+          <w:kern w:val="0"/>
+          <w:sz w:val="20"/>
+          <w:szCs w:val="20"/>
+          <w14:ligatures w14:val="none"/>
+        </w:rPr>
+        <w:tab/>
+      </w:r>
+      <w:r>
+        <w:rPr>
+          <w:rFonts w:ascii="Calibri" w:eastAsia="Calibri" w:hAnsi="Calibri" w:cs="Helvetica"/>
+          <w:b/>
+          <w:bCs/>
+          <w:kern w:val="0"/>
+          <w:sz w:val="20"/>
+          <w:szCs w:val="20"/>
+          <w14:ligatures w14:val="none"/>
+        </w:rPr>
+        <w:t>June 2024 – Present</w:t>
       </w:r>
     </w:p>
     <w:p>
@@ -1414,7 +1608,7 @@
           <w:sz w:val="20"/>
           <w:szCs w:val="20"/>
         </w:rPr>
-        <w:t>Developing a</w:t>
+        <w:t>Fine-tuning Google's BERT model to detect language bias and jargon</w:t>
       </w:r>
       <w:r>
         <w:rPr>
@@ -1423,7 +1617,7 @@
           <w:sz w:val="20"/>
           <w:szCs w:val="20"/>
         </w:rPr>
-        <w:t xml:space="preserve">n automated </w:t>
+        <w:t xml:space="preserve"> terms</w:t>
       </w:r>
       <w:r>
         <w:rPr>
@@ -1432,7 +1626,7 @@
           <w:sz w:val="20"/>
           <w:szCs w:val="20"/>
         </w:rPr>
-        <w:t xml:space="preserve">literature survey generator, utilizing graph data of 690,000+ papers and 10,000+ </w:t>
+        <w:t xml:space="preserve"> in </w:t>
       </w:r>
       <w:r>
         <w:rPr>
@@ -1441,7 +1635,7 @@
           <w:sz w:val="20"/>
           <w:szCs w:val="20"/>
         </w:rPr>
-        <w:t>surveys</w:t>
+        <w:t xml:space="preserve">museum </w:t>
       </w:r>
       <w:r>
         <w:rPr>
@@ -1450,7 +1644,7 @@
           <w:sz w:val="20"/>
           <w:szCs w:val="20"/>
         </w:rPr>
-        <w:t xml:space="preserve">. </w:t>
+        <w:t xml:space="preserve">artifact descriptions with 83% accuracy. </w:t>
       </w:r>
     </w:p>
     <w:p>
@@ -1474,7 +1668,7 @@
           <w:sz w:val="20"/>
           <w:szCs w:val="20"/>
         </w:rPr>
-        <w:t>Implementing a RAG-based querying system to extract relevant data from papers</w:t>
+        <w:t xml:space="preserve">Creating a custom ChatGPT chatbot to help the staff replace </w:t>
       </w:r>
       <w:r>
         <w:rPr>
@@ -1483,7 +1677,7 @@
           <w:sz w:val="20"/>
           <w:szCs w:val="20"/>
         </w:rPr>
-        <w:t xml:space="preserve"> to aid the model in</w:t>
+        <w:t xml:space="preserve">detected </w:t>
       </w:r>
       <w:r>
         <w:rPr>
@@ -1492,7 +1686,16 @@
           <w:sz w:val="20"/>
           <w:szCs w:val="20"/>
         </w:rPr>
-        <w:t xml:space="preserve"> survey generation. </w:t>
+        <w:t>biases with inclusive language before</w:t>
+      </w:r>
+      <w:r>
+        <w:rPr>
+          <w:rFonts w:ascii="Calibri" w:hAnsi="Calibri" w:cs="Calibri"/>
+          <w:position w:val="2"/>
+          <w:sz w:val="20"/>
+          <w:szCs w:val="20"/>
+        </w:rPr>
+        <w:t xml:space="preserve"> publication.</w:t>
       </w:r>
     </w:p>
     <w:p>
@@ -1516,7 +1719,7 @@
           <w:sz w:val="20"/>
           <w:szCs w:val="20"/>
         </w:rPr>
-        <w:t xml:space="preserve">Adapting recently published models and researching </w:t>
+        <w:t xml:space="preserve">Developing a full-stack web application using React and Django to showcase </w:t>
       </w:r>
       <w:r>
         <w:rPr>
@@ -1525,7 +1728,7 @@
           <w:sz w:val="20"/>
           <w:szCs w:val="20"/>
         </w:rPr>
-        <w:t xml:space="preserve">evaluation </w:t>
+        <w:t xml:space="preserve">demos of the </w:t>
       </w:r>
       <w:r>
         <w:rPr>
@@ -1534,91 +1737,25 @@
           <w:sz w:val="20"/>
           <w:szCs w:val="20"/>
         </w:rPr>
-        <w:t>metrics to compare and quantify the model's performance.</w:t>
-      </w:r>
-    </w:p>
-    <w:p>
-      <w:pPr>
-        <w:spacing w:after="0" w:line="240" w:lineRule="auto"/>
-        <w:rPr>
-          <w:rFonts w:ascii="Calibri" w:hAnsi="Calibri" w:cs="Calibri"/>
-          <w:b/>
-          <w:bCs/>
+        <w:t xml:space="preserve">model pipeline and </w:t>
+      </w:r>
+      <w:r>
+        <w:rPr>
+          <w:rFonts w:ascii="Calibri" w:hAnsi="Calibri" w:cs="Calibri"/>
           <w:position w:val="2"/>
-          <w:sz w:val="8"/>
-          <w:szCs w:val="8"/>
-        </w:rPr>
-      </w:pPr>
-    </w:p>
-    <w:p>
-      <w:pPr>
-        <w:spacing w:after="0" w:line="240" w:lineRule="auto"/>
+          <w:sz w:val="20"/>
+          <w:szCs w:val="20"/>
+        </w:rPr>
+        <w:t xml:space="preserve">research </w:t>
+      </w:r>
+      <w:r>
         <w:rPr>
           <w:rFonts w:ascii="Calibri" w:hAnsi="Calibri" w:cs="Calibri"/>
           <w:position w:val="2"/>
           <w:sz w:val="20"/>
           <w:szCs w:val="20"/>
         </w:rPr>
-      </w:pPr>
-      <w:r>
-        <w:rPr>
-          <w:rFonts w:ascii="Calibri" w:hAnsi="Calibri" w:cs="Calibri"/>
-          <w:b/>
-          <w:bCs/>
-          <w:position w:val="2"/>
-          <w:sz w:val="20"/>
-          <w:szCs w:val="20"/>
-        </w:rPr>
-        <w:t>Publication:</w:t>
-      </w:r>
-      <w:r>
-        <w:rPr>
-          <w:rFonts w:ascii="Calibri" w:hAnsi="Calibri" w:cs="Calibri"/>
-          <w:position w:val="2"/>
-          <w:sz w:val="20"/>
-          <w:szCs w:val="20"/>
-        </w:rPr>
-        <w:t xml:space="preserve"> Zhu, M., </w:t>
-      </w:r>
-      <w:r>
-        <w:rPr>
-          <w:rFonts w:ascii="Calibri" w:hAnsi="Calibri" w:cs="Calibri"/>
-          <w:b/>
-          <w:bCs/>
-          <w:position w:val="2"/>
-          <w:sz w:val="20"/>
-          <w:szCs w:val="20"/>
-        </w:rPr>
-        <w:t>Kanjiani, R.</w:t>
-      </w:r>
-      <w:r>
-        <w:rPr>
-          <w:rFonts w:ascii="Calibri" w:hAnsi="Calibri" w:cs="Calibri"/>
-          <w:position w:val="2"/>
-          <w:sz w:val="20"/>
-          <w:szCs w:val="20"/>
-        </w:rPr>
-        <w:t xml:space="preserve">, et al. (2024). </w:t>
-      </w:r>
-      <w:proofErr w:type="spellStart"/>
-      <w:r>
-        <w:rPr>
-          <w:rFonts w:ascii="Calibri" w:hAnsi="Calibri" w:cs="Calibri"/>
-          <w:position w:val="2"/>
-          <w:sz w:val="20"/>
-          <w:szCs w:val="20"/>
-        </w:rPr>
-        <w:t>LatentExplainer</w:t>
-      </w:r>
-      <w:proofErr w:type="spellEnd"/>
-      <w:r>
-        <w:rPr>
-          <w:rFonts w:ascii="Calibri" w:hAnsi="Calibri" w:cs="Calibri"/>
-          <w:position w:val="2"/>
-          <w:sz w:val="20"/>
-          <w:szCs w:val="20"/>
-        </w:rPr>
-        <w:t>: Explaining latent representations in deep generative models with multi-modal foundation models. [Submitted to EMNLP 2024]</w:t>
+        <w:t xml:space="preserve">findings. </w:t>
       </w:r>
     </w:p>
     <w:p>
@@ -1634,1005 +1771,14 @@
     </w:p>
     <w:p>
       <w:pPr>
-        <w:tabs>
-          <w:tab w:val="right" w:pos="10710"/>
-        </w:tabs>
-        <w:spacing w:after="0" w:line="240" w:lineRule="auto"/>
-        <w:rPr>
-          <w:rFonts w:ascii="Calibri" w:eastAsia="Calibri" w:hAnsi="Calibri" w:cs="Times New Roman"/>
-          <w:b/>
-          <w:kern w:val="0"/>
-          <w:sz w:val="20"/>
-          <w:szCs w:val="22"/>
-          <w14:ligatures w14:val="none"/>
-        </w:rPr>
-      </w:pPr>
-      <w:r>
-        <w:rPr>
-          <w:rFonts w:ascii="Calibri" w:eastAsia="Calibri" w:hAnsi="Calibri" w:cs="Times New Roman"/>
-          <w:b/>
-          <w:kern w:val="0"/>
-          <w:sz w:val="20"/>
-          <w:szCs w:val="22"/>
-          <w14:ligatures w14:val="none"/>
-        </w:rPr>
-        <w:t>App Development Intern</w:t>
-      </w:r>
-      <w:r>
-        <w:rPr>
-          <w:rFonts w:ascii="Calibri" w:eastAsia="Calibri" w:hAnsi="Calibri" w:cs="Times New Roman"/>
-          <w:b/>
-          <w:kern w:val="0"/>
-          <w:sz w:val="20"/>
-          <w:szCs w:val="22"/>
-          <w14:ligatures w14:val="none"/>
-        </w:rPr>
-        <w:t xml:space="preserve"> </w:t>
-      </w:r>
-      <w:r>
-        <w:rPr>
-          <w:rFonts w:ascii="Calibri" w:eastAsia="Calibri" w:hAnsi="Calibri" w:cs="Times New Roman"/>
-          <w:b/>
-          <w:kern w:val="0"/>
-          <w:sz w:val="20"/>
-          <w:szCs w:val="22"/>
-          <w14:ligatures w14:val="none"/>
-        </w:rPr>
-        <w:tab/>
-      </w:r>
-      <w:r>
-        <w:rPr>
-          <w:rFonts w:ascii="Calibri" w:eastAsia="Calibri" w:hAnsi="Calibri" w:cs="Times New Roman"/>
-          <w:bCs/>
-          <w:kern w:val="0"/>
-          <w:sz w:val="20"/>
-          <w:szCs w:val="22"/>
-          <w14:ligatures w14:val="none"/>
-        </w:rPr>
-        <w:t>January 2024 – May 2024</w:t>
-      </w:r>
-    </w:p>
-    <w:p>
-      <w:pPr>
-        <w:tabs>
-          <w:tab w:val="right" w:pos="10710"/>
-        </w:tabs>
-        <w:spacing w:after="0" w:line="240" w:lineRule="auto"/>
-        <w:rPr>
-          <w:rFonts w:ascii="Calibri" w:eastAsia="Calibri" w:hAnsi="Calibri" w:cs="Times New Roman"/>
-          <w:bCs/>
-          <w:i/>
-          <w:iCs/>
-          <w:kern w:val="0"/>
-          <w:sz w:val="20"/>
-          <w:szCs w:val="22"/>
-          <w14:ligatures w14:val="none"/>
-        </w:rPr>
-      </w:pPr>
-      <w:r>
-        <w:rPr>
-          <w:rFonts w:ascii="Calibri" w:eastAsia="Calibri" w:hAnsi="Calibri" w:cs="Times New Roman"/>
-          <w:bCs/>
-          <w:i/>
-          <w:iCs/>
-          <w:kern w:val="0"/>
-          <w:sz w:val="20"/>
-          <w:szCs w:val="22"/>
-          <w14:ligatures w14:val="none"/>
-        </w:rPr>
-        <w:t>USA Boccia</w:t>
-      </w:r>
-      <w:r>
-        <w:rPr>
-          <w:rFonts w:ascii="Calibri" w:eastAsia="Calibri" w:hAnsi="Calibri" w:cs="Times New Roman"/>
-          <w:bCs/>
-          <w:i/>
-          <w:iCs/>
-          <w:kern w:val="0"/>
-          <w:sz w:val="20"/>
-          <w:szCs w:val="22"/>
-          <w14:ligatures w14:val="none"/>
-        </w:rPr>
-        <w:tab/>
-      </w:r>
-      <w:r>
-        <w:rPr>
-          <w:rFonts w:ascii="Calibri" w:eastAsia="Calibri" w:hAnsi="Calibri" w:cs="Times New Roman"/>
-          <w:bCs/>
-          <w:kern w:val="0"/>
-          <w:sz w:val="20"/>
-          <w:szCs w:val="22"/>
-          <w14:ligatures w14:val="none"/>
-        </w:rPr>
-        <w:t>Remote</w:t>
-      </w:r>
-      <w:r>
-        <w:rPr>
-          <w:rFonts w:ascii="Calibri" w:eastAsia="Calibri" w:hAnsi="Calibri" w:cs="Times New Roman"/>
-          <w:bCs/>
-          <w:i/>
-          <w:iCs/>
-          <w:kern w:val="0"/>
-          <w:sz w:val="20"/>
-          <w:szCs w:val="22"/>
-          <w14:ligatures w14:val="none"/>
-        </w:rPr>
-        <w:tab/>
-      </w:r>
-    </w:p>
-    <w:p>
-      <w:pPr>
-        <w:numPr>
-          <w:ilvl w:val="0"/>
-          <w:numId w:val="2"/>
-        </w:numPr>
-        <w:spacing w:after="0" w:line="240" w:lineRule="auto"/>
-        <w:rPr>
-          <w:rFonts w:ascii="Calibri" w:hAnsi="Calibri" w:cs="Calibri"/>
-          <w:position w:val="2"/>
-          <w:sz w:val="20"/>
-          <w:szCs w:val="20"/>
-        </w:rPr>
-      </w:pPr>
-      <w:r>
-        <w:rPr>
-          <w:rFonts w:ascii="Calibri" w:hAnsi="Calibri" w:cs="Calibri"/>
-          <w:position w:val="2"/>
-          <w:sz w:val="20"/>
-          <w:szCs w:val="20"/>
-        </w:rPr>
-        <w:t xml:space="preserve">Built an internationally compliant game-keeping iOS app to </w:t>
-      </w:r>
-      <w:r>
-        <w:rPr>
-          <w:rFonts w:ascii="Calibri" w:hAnsi="Calibri" w:cs="Calibri"/>
-          <w:position w:val="2"/>
-          <w:sz w:val="20"/>
-          <w:szCs w:val="20"/>
-        </w:rPr>
-        <w:t>ease match tracking in</w:t>
-      </w:r>
-      <w:r>
-        <w:rPr>
-          <w:rFonts w:ascii="Calibri" w:hAnsi="Calibri" w:cs="Calibri"/>
-          <w:position w:val="2"/>
-          <w:sz w:val="20"/>
-          <w:szCs w:val="20"/>
-        </w:rPr>
-        <w:t xml:space="preserve"> 500+ annual Boccia games using Swift. </w:t>
-      </w:r>
-    </w:p>
-    <w:p>
-      <w:pPr>
-        <w:numPr>
-          <w:ilvl w:val="0"/>
-          <w:numId w:val="2"/>
-        </w:numPr>
-        <w:spacing w:after="0" w:line="240" w:lineRule="auto"/>
-        <w:rPr>
-          <w:rFonts w:ascii="Calibri" w:hAnsi="Calibri" w:cs="Calibri"/>
-          <w:position w:val="2"/>
-          <w:sz w:val="20"/>
-          <w:szCs w:val="20"/>
-        </w:rPr>
-      </w:pPr>
-      <w:r>
-        <w:rPr>
-          <w:rFonts w:ascii="Calibri" w:hAnsi="Calibri" w:cs="Calibri"/>
-          <w:position w:val="2"/>
-          <w:sz w:val="20"/>
-          <w:szCs w:val="20"/>
-        </w:rPr>
-        <w:t xml:space="preserve">Constructed a back end using the Core Data framework to efficiently save and restore </w:t>
-      </w:r>
-      <w:r>
-        <w:rPr>
-          <w:rFonts w:ascii="Calibri" w:hAnsi="Calibri" w:cs="Calibri"/>
-          <w:position w:val="2"/>
-          <w:sz w:val="20"/>
-          <w:szCs w:val="20"/>
-        </w:rPr>
-        <w:t xml:space="preserve">user and </w:t>
-      </w:r>
-      <w:r>
-        <w:rPr>
-          <w:rFonts w:ascii="Calibri" w:hAnsi="Calibri" w:cs="Calibri"/>
-          <w:position w:val="2"/>
-          <w:sz w:val="20"/>
-          <w:szCs w:val="20"/>
-        </w:rPr>
-        <w:t xml:space="preserve">match history data locally. </w:t>
-      </w:r>
-    </w:p>
-    <w:p>
-      <w:pPr>
-        <w:numPr>
-          <w:ilvl w:val="0"/>
-          <w:numId w:val="2"/>
-        </w:numPr>
-        <w:spacing w:after="0" w:line="240" w:lineRule="auto"/>
-        <w:rPr>
-          <w:rFonts w:ascii="Calibri" w:hAnsi="Calibri" w:cs="Calibri"/>
-          <w:position w:val="2"/>
-          <w:sz w:val="20"/>
-          <w:szCs w:val="20"/>
-        </w:rPr>
-      </w:pPr>
-      <w:r>
-        <w:rPr>
-          <w:rFonts w:ascii="Calibri" w:hAnsi="Calibri" w:cs="Calibri"/>
-          <w:position w:val="2"/>
-          <w:sz w:val="20"/>
-          <w:szCs w:val="20"/>
-        </w:rPr>
-        <w:t xml:space="preserve">Designed a scoreboard UI to be cast onto external displays, </w:t>
-      </w:r>
-      <w:r>
-        <w:rPr>
-          <w:rFonts w:ascii="Calibri" w:hAnsi="Calibri" w:cs="Calibri"/>
-          <w:position w:val="2"/>
-          <w:sz w:val="20"/>
-          <w:szCs w:val="20"/>
-        </w:rPr>
-        <w:t xml:space="preserve">helping audiences of </w:t>
-      </w:r>
-      <w:r>
-        <w:rPr>
-          <w:rFonts w:ascii="Calibri" w:hAnsi="Calibri" w:cs="Calibri"/>
-          <w:position w:val="2"/>
-          <w:sz w:val="20"/>
-          <w:szCs w:val="20"/>
-        </w:rPr>
-        <w:t>7500+ viewers</w:t>
-      </w:r>
-      <w:r>
-        <w:rPr>
-          <w:rFonts w:ascii="Calibri" w:hAnsi="Calibri" w:cs="Calibri"/>
-          <w:position w:val="2"/>
-          <w:sz w:val="20"/>
-          <w:szCs w:val="20"/>
-        </w:rPr>
-        <w:t xml:space="preserve"> track </w:t>
-      </w:r>
-      <w:r>
-        <w:rPr>
-          <w:rFonts w:ascii="Calibri" w:hAnsi="Calibri" w:cs="Calibri"/>
-          <w:position w:val="2"/>
-          <w:sz w:val="20"/>
-          <w:szCs w:val="20"/>
-        </w:rPr>
-        <w:t>match</w:t>
-      </w:r>
-      <w:r>
-        <w:rPr>
-          <w:rFonts w:ascii="Calibri" w:hAnsi="Calibri" w:cs="Calibri"/>
-          <w:position w:val="2"/>
-          <w:sz w:val="20"/>
-          <w:szCs w:val="20"/>
-        </w:rPr>
-        <w:t xml:space="preserve"> progress</w:t>
-      </w:r>
-      <w:r>
-        <w:rPr>
-          <w:rFonts w:ascii="Calibri" w:hAnsi="Calibri" w:cs="Calibri"/>
-          <w:position w:val="2"/>
-          <w:sz w:val="20"/>
-          <w:szCs w:val="20"/>
-        </w:rPr>
-        <w:t xml:space="preserve">. </w:t>
-      </w:r>
-    </w:p>
-    <w:p>
-      <w:pPr>
-        <w:spacing w:after="0" w:line="240" w:lineRule="auto"/>
-        <w:rPr>
-          <w:rFonts w:ascii="Calibri" w:eastAsia="Calibri" w:hAnsi="Calibri" w:cs="Times New Roman"/>
-          <w:kern w:val="0"/>
-          <w:sz w:val="12"/>
-          <w:szCs w:val="12"/>
-          <w14:ligatures w14:val="none"/>
-        </w:rPr>
-      </w:pPr>
-    </w:p>
-    <w:p>
-      <w:pPr>
-        <w:tabs>
-          <w:tab w:val="right" w:pos="10710"/>
-        </w:tabs>
-        <w:spacing w:after="0" w:line="240" w:lineRule="auto"/>
-        <w:rPr>
-          <w:rFonts w:ascii="Calibri" w:eastAsia="Calibri" w:hAnsi="Calibri" w:cs="Times New Roman"/>
-          <w:b/>
-          <w:kern w:val="0"/>
-          <w:sz w:val="20"/>
-          <w:szCs w:val="22"/>
-          <w14:ligatures w14:val="none"/>
-        </w:rPr>
-      </w:pPr>
-      <w:r>
-        <w:rPr>
-          <w:rFonts w:ascii="Calibri" w:eastAsia="Calibri" w:hAnsi="Calibri" w:cs="Times New Roman"/>
-          <w:b/>
-          <w:kern w:val="0"/>
-          <w:sz w:val="20"/>
-          <w:szCs w:val="22"/>
-          <w14:ligatures w14:val="none"/>
-        </w:rPr>
-        <w:t xml:space="preserve">ArcGIS Mapping </w:t>
-      </w:r>
-      <w:r>
-        <w:rPr>
-          <w:rFonts w:ascii="Calibri" w:eastAsia="Calibri" w:hAnsi="Calibri" w:cs="Times New Roman"/>
-          <w:b/>
-          <w:kern w:val="0"/>
-          <w:sz w:val="20"/>
-          <w:szCs w:val="22"/>
-          <w14:ligatures w14:val="none"/>
-        </w:rPr>
-        <w:t xml:space="preserve">Intern </w:t>
-      </w:r>
-      <w:r>
-        <w:rPr>
-          <w:rFonts w:ascii="Calibri" w:eastAsia="Calibri" w:hAnsi="Calibri" w:cs="Times New Roman"/>
-          <w:b/>
-          <w:kern w:val="0"/>
-          <w:sz w:val="20"/>
-          <w:szCs w:val="22"/>
-          <w14:ligatures w14:val="none"/>
-        </w:rPr>
-        <w:tab/>
-      </w:r>
-      <w:r>
-        <w:rPr>
-          <w:rFonts w:ascii="Calibri" w:eastAsia="Calibri" w:hAnsi="Calibri" w:cs="Times New Roman"/>
-          <w:bCs/>
-          <w:kern w:val="0"/>
-          <w:sz w:val="20"/>
-          <w:szCs w:val="22"/>
-          <w14:ligatures w14:val="none"/>
-        </w:rPr>
-        <w:t>August 2022 – May 2023</w:t>
-      </w:r>
-    </w:p>
-    <w:p>
-      <w:pPr>
-        <w:tabs>
-          <w:tab w:val="right" w:pos="10710"/>
-        </w:tabs>
-        <w:spacing w:after="0" w:line="240" w:lineRule="auto"/>
-        <w:rPr>
-          <w:rFonts w:ascii="Calibri" w:eastAsia="Calibri" w:hAnsi="Calibri" w:cs="Times New Roman"/>
-          <w:b/>
-          <w:kern w:val="0"/>
-          <w:sz w:val="20"/>
-          <w:szCs w:val="22"/>
-          <w14:ligatures w14:val="none"/>
-        </w:rPr>
-      </w:pPr>
-      <w:r>
-        <w:rPr>
-          <w:rFonts w:ascii="Calibri" w:eastAsia="Calibri" w:hAnsi="Calibri" w:cs="Times New Roman"/>
-          <w:bCs/>
-          <w:i/>
-          <w:iCs/>
-          <w:kern w:val="0"/>
-          <w:sz w:val="20"/>
-          <w:szCs w:val="22"/>
-          <w14:ligatures w14:val="none"/>
-        </w:rPr>
-        <w:t>State Botanical Garden of Georgia</w:t>
-      </w:r>
-      <w:r>
-        <w:rPr>
-          <w:rFonts w:ascii="Calibri" w:eastAsia="Calibri" w:hAnsi="Calibri" w:cs="Times New Roman"/>
-          <w:b/>
-          <w:kern w:val="0"/>
-          <w:sz w:val="20"/>
-          <w:szCs w:val="22"/>
-          <w14:ligatures w14:val="none"/>
-        </w:rPr>
-        <w:t xml:space="preserve"> </w:t>
-      </w:r>
-      <w:r>
-        <w:rPr>
-          <w:rFonts w:ascii="Calibri" w:eastAsia="Calibri" w:hAnsi="Calibri" w:cs="Times New Roman"/>
-          <w:b/>
-          <w:kern w:val="0"/>
-          <w:sz w:val="20"/>
-          <w:szCs w:val="22"/>
-          <w14:ligatures w14:val="none"/>
-        </w:rPr>
-        <w:tab/>
-      </w:r>
-      <w:r>
-        <w:rPr>
-          <w:rFonts w:ascii="Calibri" w:eastAsia="Calibri" w:hAnsi="Calibri" w:cs="Times New Roman"/>
-          <w:bCs/>
-          <w:kern w:val="0"/>
-          <w:sz w:val="20"/>
-          <w:szCs w:val="22"/>
-          <w14:ligatures w14:val="none"/>
-        </w:rPr>
-        <w:t>Athens, GA</w:t>
-      </w:r>
-      <w:r>
-        <w:rPr>
-          <w:rFonts w:ascii="Calibri" w:eastAsia="Calibri" w:hAnsi="Calibri" w:cs="Times New Roman"/>
-          <w:b/>
-          <w:kern w:val="0"/>
-          <w:sz w:val="20"/>
-          <w:szCs w:val="22"/>
-          <w14:ligatures w14:val="none"/>
-        </w:rPr>
-        <w:t xml:space="preserve"> </w:t>
-      </w:r>
-    </w:p>
-    <w:p>
-      <w:pPr>
-        <w:numPr>
-          <w:ilvl w:val="0"/>
-          <w:numId w:val="2"/>
-        </w:numPr>
-        <w:spacing w:after="0" w:line="240" w:lineRule="auto"/>
-        <w:rPr>
-          <w:rFonts w:ascii="Calibri" w:hAnsi="Calibri" w:cs="Calibri"/>
-          <w:position w:val="2"/>
-          <w:sz w:val="20"/>
-          <w:szCs w:val="20"/>
-        </w:rPr>
-      </w:pPr>
-      <w:r>
-        <w:rPr>
-          <w:rFonts w:ascii="Calibri" w:hAnsi="Calibri" w:cs="Calibri"/>
-          <w:position w:val="2"/>
-          <w:sz w:val="20"/>
-          <w:szCs w:val="20"/>
-        </w:rPr>
-        <w:t xml:space="preserve">Automated </w:t>
-      </w:r>
-      <w:r>
-        <w:rPr>
-          <w:rFonts w:ascii="Calibri" w:hAnsi="Calibri" w:cs="Calibri"/>
-          <w:position w:val="2"/>
-          <w:sz w:val="20"/>
-          <w:szCs w:val="20"/>
-        </w:rPr>
-        <w:t xml:space="preserve">the </w:t>
-      </w:r>
-      <w:r>
-        <w:rPr>
-          <w:rFonts w:ascii="Calibri" w:hAnsi="Calibri" w:cs="Calibri"/>
-          <w:position w:val="2"/>
-          <w:sz w:val="20"/>
-          <w:szCs w:val="20"/>
-        </w:rPr>
-        <w:t xml:space="preserve">plotting of 11,047 taxa into </w:t>
-      </w:r>
-      <w:r>
-        <w:rPr>
-          <w:rFonts w:ascii="Calibri" w:hAnsi="Calibri" w:cs="Calibri"/>
-          <w:position w:val="2"/>
-          <w:sz w:val="20"/>
-          <w:szCs w:val="20"/>
-        </w:rPr>
-        <w:t>the garden’s</w:t>
-      </w:r>
-      <w:r>
-        <w:rPr>
-          <w:rFonts w:ascii="Calibri" w:hAnsi="Calibri" w:cs="Calibri"/>
-          <w:position w:val="2"/>
-          <w:sz w:val="20"/>
-          <w:szCs w:val="20"/>
-        </w:rPr>
-        <w:t xml:space="preserve"> ArcGIS map by devising new data collection and organization methods. </w:t>
-      </w:r>
-    </w:p>
-    <w:p>
-      <w:pPr>
-        <w:numPr>
-          <w:ilvl w:val="0"/>
-          <w:numId w:val="2"/>
-        </w:numPr>
-        <w:spacing w:after="0" w:line="240" w:lineRule="auto"/>
-        <w:rPr>
-          <w:rFonts w:ascii="Calibri" w:hAnsi="Calibri" w:cs="Calibri"/>
-          <w:position w:val="2"/>
-          <w:sz w:val="20"/>
-          <w:szCs w:val="20"/>
-        </w:rPr>
-      </w:pPr>
-      <w:r>
-        <w:rPr>
-          <w:rFonts w:ascii="Calibri" w:hAnsi="Calibri" w:cs="Calibri"/>
-          <w:position w:val="2"/>
-          <w:sz w:val="20"/>
-          <w:szCs w:val="20"/>
-        </w:rPr>
-        <w:t>Decreased data logging time by 90% by engineering a</w:t>
-      </w:r>
-      <w:r>
-        <w:rPr>
-          <w:rFonts w:ascii="Calibri" w:hAnsi="Calibri" w:cs="Calibri"/>
-          <w:position w:val="2"/>
-          <w:sz w:val="20"/>
-          <w:szCs w:val="20"/>
-        </w:rPr>
-        <w:t>n automated</w:t>
-      </w:r>
-      <w:r>
-        <w:rPr>
-          <w:rFonts w:ascii="Calibri" w:hAnsi="Calibri" w:cs="Calibri"/>
-          <w:position w:val="2"/>
-          <w:sz w:val="20"/>
-          <w:szCs w:val="20"/>
-        </w:rPr>
-        <w:t xml:space="preserve"> data pipeline using Python and the OpenPyXL library. </w:t>
-      </w:r>
-    </w:p>
-    <w:p>
-      <w:pPr>
-        <w:numPr>
-          <w:ilvl w:val="0"/>
-          <w:numId w:val="2"/>
-        </w:numPr>
-        <w:spacing w:after="0" w:line="240" w:lineRule="auto"/>
-        <w:rPr>
-          <w:rFonts w:ascii="Calibri" w:hAnsi="Calibri" w:cs="Calibri"/>
-          <w:position w:val="2"/>
-          <w:sz w:val="20"/>
-          <w:szCs w:val="20"/>
-        </w:rPr>
-      </w:pPr>
-      <w:r>
-        <w:rPr>
-          <w:rFonts w:ascii="Calibri" w:hAnsi="Calibri" w:cs="Calibri"/>
-          <w:position w:val="2"/>
-          <w:sz w:val="20"/>
-          <w:szCs w:val="20"/>
-        </w:rPr>
-        <w:t>Supervised a team of three</w:t>
-      </w:r>
-      <w:r>
-        <w:rPr>
-          <w:rFonts w:ascii="Calibri" w:hAnsi="Calibri" w:cs="Calibri"/>
-          <w:position w:val="2"/>
-          <w:sz w:val="20"/>
-          <w:szCs w:val="20"/>
-        </w:rPr>
-        <w:t xml:space="preserve"> students</w:t>
-      </w:r>
-      <w:r>
-        <w:rPr>
-          <w:rFonts w:ascii="Calibri" w:hAnsi="Calibri" w:cs="Calibri"/>
-          <w:position w:val="2"/>
-          <w:sz w:val="20"/>
-          <w:szCs w:val="20"/>
-        </w:rPr>
-        <w:t xml:space="preserve"> in collecting new field data for 300+ flowers, facilitating the visits of 230,000+ visitors. </w:t>
-      </w:r>
-    </w:p>
-    <w:p>
-      <w:pPr>
-        <w:spacing w:after="0" w:line="240" w:lineRule="auto"/>
-        <w:ind w:left="144"/>
-        <w:rPr>
-          <w:rFonts w:ascii="Calibri" w:hAnsi="Calibri" w:cs="Calibri"/>
-          <w:position w:val="2"/>
-          <w:sz w:val="16"/>
-          <w:szCs w:val="16"/>
-        </w:rPr>
-      </w:pPr>
-    </w:p>
-    <w:p>
-      <w:pPr>
-        <w:keepNext/>
-        <w:spacing w:after="0" w:line="240" w:lineRule="auto"/>
-        <w:jc w:val="center"/>
-        <w:outlineLvl w:val="1"/>
-        <w:rPr>
-          <w:rFonts w:ascii="Calibri" w:eastAsia="Times New Roman" w:hAnsi="Calibri" w:cs="Times New Roman"/>
-          <w:b/>
-          <w:caps/>
-          <w:color w:val="000000" w:themeColor="text1"/>
-          <w:kern w:val="0"/>
-          <w:sz w:val="20"/>
-          <w:szCs w:val="20"/>
-          <w14:ligatures w14:val="none"/>
-        </w:rPr>
-      </w:pPr>
-      <w:r>
-        <w:rPr>
-          <w:rFonts w:ascii="Calibri" w:eastAsia="Times New Roman" w:hAnsi="Calibri" w:cs="Times New Roman"/>
-          <w:b/>
-          <w:caps/>
-          <w:color w:val="000000" w:themeColor="text1"/>
-          <w:kern w:val="0"/>
-          <w:sz w:val="20"/>
-          <w:szCs w:val="20"/>
-          <w14:ligatures w14:val="none"/>
-        </w:rPr>
-        <w:t>PROJECTS</w:t>
-      </w:r>
-    </w:p>
-    <w:p>
-      <w:pPr>
-        <w:tabs>
-          <w:tab w:val="right" w:pos="10710"/>
-        </w:tabs>
         <w:autoSpaceDE w:val="0"/>
         <w:autoSpaceDN w:val="0"/>
         <w:adjustRightInd w:val="0"/>
         <w:spacing w:after="0" w:line="240" w:lineRule="auto"/>
         <w:rPr>
-          <w:rFonts w:ascii="Calibri" w:eastAsia="Calibri" w:hAnsi="Calibri" w:cs="Helvetica"/>
-          <w:b/>
-          <w:kern w:val="0"/>
-          <w:sz w:val="20"/>
-          <w:szCs w:val="20"/>
-          <w14:ligatures w14:val="none"/>
-        </w:rPr>
-      </w:pPr>
-      <w:r>
-        <w:rPr>
-          <w:rFonts w:ascii="Calibri" w:hAnsi="Calibri" w:cs="Calibri"/>
+          <w:rFonts w:ascii="Calibri" w:eastAsia="Calibri" w:hAnsi="Calibri" w:cs="Helvetica-Oblique"/>
           <w:b/>
           <w:bCs/>
-          <w:sz w:val="20"/>
-          <w:szCs w:val="20"/>
-        </w:rPr>
-        <w:fldChar w:fldCharType="begin"/>
-      </w:r>
-      <w:r>
-        <w:rPr>
-          <w:rFonts w:ascii="Calibri" w:hAnsi="Calibri" w:cs="Calibri"/>
-          <w:b/>
-          <w:bCs/>
-          <w:sz w:val="20"/>
-          <w:szCs w:val="20"/>
-        </w:rPr>
-        <w:instrText>HYPERLINK "https://github.com/Student9676/carlos-artifact-tagging-bias"</w:instrText>
-      </w:r>
-      <w:r>
-        <w:rPr>
-          <w:rFonts w:ascii="Calibri" w:hAnsi="Calibri" w:cs="Calibri"/>
-          <w:b/>
-          <w:bCs/>
-          <w:sz w:val="20"/>
-          <w:szCs w:val="20"/>
-        </w:rPr>
-      </w:r>
-      <w:r>
-        <w:rPr>
-          <w:rFonts w:ascii="Calibri" w:hAnsi="Calibri" w:cs="Calibri"/>
-          <w:b/>
-          <w:bCs/>
-          <w:sz w:val="20"/>
-          <w:szCs w:val="20"/>
-        </w:rPr>
-        <w:fldChar w:fldCharType="separate"/>
-      </w:r>
-      <w:r>
-        <w:rPr>
-          <w:rFonts w:ascii="Calibri" w:hAnsi="Calibri" w:cs="Calibri"/>
-          <w:b/>
-          <w:bCs/>
-          <w:sz w:val="20"/>
-          <w:szCs w:val="20"/>
-        </w:rPr>
-        <w:t xml:space="preserve">Museum Artifact </w:t>
-      </w:r>
-      <w:r>
-        <w:rPr>
-          <w:rFonts w:ascii="Calibri" w:hAnsi="Calibri" w:cs="Calibri"/>
-          <w:b/>
-          <w:bCs/>
-          <w:sz w:val="20"/>
-          <w:szCs w:val="20"/>
-        </w:rPr>
-        <w:t>Description Deb</w:t>
-      </w:r>
-      <w:r>
-        <w:rPr>
-          <w:rFonts w:ascii="Calibri" w:hAnsi="Calibri" w:cs="Calibri"/>
-          <w:b/>
-          <w:bCs/>
-          <w:sz w:val="20"/>
-          <w:szCs w:val="20"/>
-        </w:rPr>
-        <w:t>i</w:t>
-      </w:r>
-      <w:r>
-        <w:rPr>
-          <w:rFonts w:ascii="Calibri" w:hAnsi="Calibri" w:cs="Calibri"/>
-          <w:b/>
-          <w:bCs/>
-          <w:sz w:val="20"/>
-          <w:szCs w:val="20"/>
-        </w:rPr>
-        <w:t>aser</w:t>
-      </w:r>
-      <w:r>
-        <w:rPr>
-          <w:rFonts w:ascii="Calibri" w:hAnsi="Calibri" w:cs="Calibri"/>
-          <w:b/>
-          <w:bCs/>
-          <w:sz w:val="20"/>
-          <w:szCs w:val="20"/>
-        </w:rPr>
-        <w:fldChar w:fldCharType="end"/>
-      </w:r>
-      <w:r>
-        <w:rPr>
-          <w:rFonts w:ascii="Calibri" w:eastAsia="Calibri" w:hAnsi="Calibri" w:cs="Helvetica-Bold"/>
-          <w:b/>
-          <w:bCs/>
-          <w:kern w:val="0"/>
-          <w:sz w:val="20"/>
-          <w:szCs w:val="20"/>
-          <w14:ligatures w14:val="none"/>
-        </w:rPr>
-        <w:tab/>
-      </w:r>
-      <w:r>
-        <w:rPr>
-          <w:rFonts w:ascii="Calibri" w:eastAsia="Calibri" w:hAnsi="Calibri" w:cs="Helvetica"/>
-          <w:bCs/>
-          <w:kern w:val="0"/>
-          <w:sz w:val="20"/>
-          <w:szCs w:val="20"/>
-          <w14:ligatures w14:val="none"/>
-        </w:rPr>
-        <w:t xml:space="preserve">June 2024 </w:t>
-      </w:r>
-      <w:r>
-        <w:rPr>
-          <w:rFonts w:ascii="Calibri" w:eastAsia="Calibri" w:hAnsi="Calibri" w:cs="Helvetica"/>
-          <w:bCs/>
-          <w:kern w:val="0"/>
-          <w:sz w:val="20"/>
-          <w:szCs w:val="20"/>
-          <w14:ligatures w14:val="none"/>
-        </w:rPr>
-        <w:t>–</w:t>
-      </w:r>
-      <w:r>
-        <w:rPr>
-          <w:rFonts w:ascii="Calibri" w:eastAsia="Calibri" w:hAnsi="Calibri" w:cs="Helvetica"/>
-          <w:bCs/>
-          <w:kern w:val="0"/>
-          <w:sz w:val="20"/>
-          <w:szCs w:val="20"/>
-          <w14:ligatures w14:val="none"/>
-        </w:rPr>
-        <w:t xml:space="preserve"> Present</w:t>
-      </w:r>
-    </w:p>
-    <w:p>
-      <w:pPr>
-        <w:tabs>
-          <w:tab w:val="right" w:pos="10710"/>
-        </w:tabs>
-        <w:autoSpaceDE w:val="0"/>
-        <w:autoSpaceDN w:val="0"/>
-        <w:adjustRightInd w:val="0"/>
-        <w:spacing w:after="0" w:line="240" w:lineRule="auto"/>
-        <w:rPr>
-          <w:rFonts w:ascii="Calibri" w:eastAsia="Calibri" w:hAnsi="Calibri" w:cs="Helvetica-Oblique"/>
-          <w:bCs/>
-          <w:i/>
-          <w:kern w:val="0"/>
-          <w:sz w:val="20"/>
-          <w:szCs w:val="20"/>
-          <w14:ligatures w14:val="none"/>
-        </w:rPr>
-      </w:pPr>
-      <w:r>
-        <w:rPr>
-          <w:rFonts w:ascii="Calibri" w:eastAsia="Calibri" w:hAnsi="Calibri" w:cs="Helvetica-Oblique"/>
-          <w:bCs/>
-          <w:i/>
-          <w:kern w:val="0"/>
-          <w:sz w:val="20"/>
-          <w:szCs w:val="20"/>
-          <w14:ligatures w14:val="none"/>
-        </w:rPr>
-        <w:t>Project Lead</w:t>
-      </w:r>
-    </w:p>
-    <w:p>
-      <w:pPr>
-        <w:numPr>
-          <w:ilvl w:val="0"/>
-          <w:numId w:val="2"/>
-        </w:numPr>
-        <w:spacing w:after="0" w:line="240" w:lineRule="auto"/>
-        <w:rPr>
-          <w:rFonts w:ascii="Calibri" w:hAnsi="Calibri" w:cs="Calibri"/>
-          <w:position w:val="2"/>
-          <w:sz w:val="20"/>
-          <w:szCs w:val="20"/>
-        </w:rPr>
-      </w:pPr>
-      <w:r>
-        <w:rPr>
-          <w:rFonts w:ascii="Calibri" w:hAnsi="Calibri" w:cs="Calibri"/>
-          <w:position w:val="2"/>
-          <w:sz w:val="20"/>
-          <w:szCs w:val="20"/>
-        </w:rPr>
-        <w:t>Fine-tuning Google's BERT model to detect language bias and jargon</w:t>
-      </w:r>
-      <w:r>
-        <w:rPr>
-          <w:rFonts w:ascii="Calibri" w:hAnsi="Calibri" w:cs="Calibri"/>
-          <w:position w:val="2"/>
-          <w:sz w:val="20"/>
-          <w:szCs w:val="20"/>
-        </w:rPr>
-        <w:t xml:space="preserve"> terms</w:t>
-      </w:r>
-      <w:r>
-        <w:rPr>
-          <w:rFonts w:ascii="Calibri" w:hAnsi="Calibri" w:cs="Calibri"/>
-          <w:position w:val="2"/>
-          <w:sz w:val="20"/>
-          <w:szCs w:val="20"/>
-        </w:rPr>
-        <w:t xml:space="preserve"> in </w:t>
-      </w:r>
-      <w:r>
-        <w:rPr>
-          <w:rFonts w:ascii="Calibri" w:hAnsi="Calibri" w:cs="Calibri"/>
-          <w:position w:val="2"/>
-          <w:sz w:val="20"/>
-          <w:szCs w:val="20"/>
-        </w:rPr>
-        <w:t xml:space="preserve">museum </w:t>
-      </w:r>
-      <w:r>
-        <w:rPr>
-          <w:rFonts w:ascii="Calibri" w:hAnsi="Calibri" w:cs="Calibri"/>
-          <w:position w:val="2"/>
-          <w:sz w:val="20"/>
-          <w:szCs w:val="20"/>
-        </w:rPr>
-        <w:t xml:space="preserve">artifact descriptions with 83% accuracy. </w:t>
-      </w:r>
-    </w:p>
-    <w:p>
-      <w:pPr>
-        <w:numPr>
-          <w:ilvl w:val="0"/>
-          <w:numId w:val="2"/>
-        </w:numPr>
-        <w:spacing w:after="0" w:line="240" w:lineRule="auto"/>
-        <w:rPr>
-          <w:rFonts w:ascii="Calibri" w:hAnsi="Calibri" w:cs="Calibri"/>
-          <w:position w:val="2"/>
-          <w:sz w:val="20"/>
-          <w:szCs w:val="20"/>
-        </w:rPr>
-      </w:pPr>
-      <w:r>
-        <w:rPr>
-          <w:rFonts w:ascii="Calibri" w:hAnsi="Calibri" w:cs="Calibri"/>
-          <w:position w:val="2"/>
-          <w:sz w:val="20"/>
-          <w:szCs w:val="20"/>
-        </w:rPr>
-        <w:t xml:space="preserve">Creating a custom ChatGPT chatbot to help the staff replace </w:t>
-      </w:r>
-      <w:r>
-        <w:rPr>
-          <w:rFonts w:ascii="Calibri" w:hAnsi="Calibri" w:cs="Calibri"/>
-          <w:position w:val="2"/>
-          <w:sz w:val="20"/>
-          <w:szCs w:val="20"/>
-        </w:rPr>
-        <w:t xml:space="preserve">detected </w:t>
-      </w:r>
-      <w:r>
-        <w:rPr>
-          <w:rFonts w:ascii="Calibri" w:hAnsi="Calibri" w:cs="Calibri"/>
-          <w:position w:val="2"/>
-          <w:sz w:val="20"/>
-          <w:szCs w:val="20"/>
-        </w:rPr>
-        <w:t>biases with inclusive language before</w:t>
-      </w:r>
-      <w:r>
-        <w:rPr>
-          <w:rFonts w:ascii="Calibri" w:hAnsi="Calibri" w:cs="Calibri"/>
-          <w:position w:val="2"/>
-          <w:sz w:val="20"/>
-          <w:szCs w:val="20"/>
-        </w:rPr>
-        <w:t xml:space="preserve"> publication.</w:t>
-      </w:r>
-    </w:p>
-    <w:p>
-      <w:pPr>
-        <w:numPr>
-          <w:ilvl w:val="0"/>
-          <w:numId w:val="2"/>
-        </w:numPr>
-        <w:spacing w:after="0" w:line="240" w:lineRule="auto"/>
-        <w:rPr>
-          <w:rFonts w:ascii="Calibri" w:hAnsi="Calibri" w:cs="Calibri"/>
-          <w:position w:val="2"/>
-          <w:sz w:val="20"/>
-          <w:szCs w:val="20"/>
-        </w:rPr>
-      </w:pPr>
-      <w:r>
-        <w:rPr>
-          <w:rFonts w:ascii="Calibri" w:hAnsi="Calibri" w:cs="Calibri"/>
-          <w:position w:val="2"/>
-          <w:sz w:val="20"/>
-          <w:szCs w:val="20"/>
-        </w:rPr>
-        <w:t xml:space="preserve">Developing a full-stack web application using React and Django to showcase </w:t>
-      </w:r>
-      <w:r>
-        <w:rPr>
-          <w:rFonts w:ascii="Calibri" w:hAnsi="Calibri" w:cs="Calibri"/>
-          <w:position w:val="2"/>
-          <w:sz w:val="20"/>
-          <w:szCs w:val="20"/>
-        </w:rPr>
-        <w:t xml:space="preserve">demos of the </w:t>
-      </w:r>
-      <w:r>
-        <w:rPr>
-          <w:rFonts w:ascii="Calibri" w:hAnsi="Calibri" w:cs="Calibri"/>
-          <w:position w:val="2"/>
-          <w:sz w:val="20"/>
-          <w:szCs w:val="20"/>
-        </w:rPr>
-        <w:t xml:space="preserve">model pipeline and </w:t>
-      </w:r>
-      <w:r>
-        <w:rPr>
-          <w:rFonts w:ascii="Calibri" w:hAnsi="Calibri" w:cs="Calibri"/>
-          <w:position w:val="2"/>
-          <w:sz w:val="20"/>
-          <w:szCs w:val="20"/>
-        </w:rPr>
-        <w:t xml:space="preserve">research </w:t>
-      </w:r>
-      <w:r>
-        <w:rPr>
-          <w:rFonts w:ascii="Calibri" w:hAnsi="Calibri" w:cs="Calibri"/>
-          <w:position w:val="2"/>
-          <w:sz w:val="20"/>
-          <w:szCs w:val="20"/>
-        </w:rPr>
-        <w:t xml:space="preserve">findings. </w:t>
-      </w:r>
-    </w:p>
-    <w:p>
-      <w:pPr>
-        <w:spacing w:after="0" w:line="240" w:lineRule="auto"/>
-        <w:rPr>
-          <w:rFonts w:ascii="Calibri" w:hAnsi="Calibri" w:cs="Calibri"/>
-          <w:position w:val="2"/>
-          <w:sz w:val="12"/>
-          <w:szCs w:val="12"/>
-        </w:rPr>
-      </w:pPr>
-    </w:p>
-    <w:p>
-      <w:pPr>
-        <w:tabs>
-          <w:tab w:val="right" w:pos="10710"/>
-        </w:tabs>
-        <w:autoSpaceDE w:val="0"/>
-        <w:autoSpaceDN w:val="0"/>
-        <w:adjustRightInd w:val="0"/>
-        <w:spacing w:after="0" w:line="240" w:lineRule="auto"/>
-        <w:rPr>
-          <w:rFonts w:ascii="Calibri" w:eastAsia="Calibri" w:hAnsi="Calibri" w:cs="Helvetica-Oblique"/>
-          <w:b/>
           <w:iCs/>
           <w:kern w:val="0"/>
           <w:sz w:val="20"/>
@@ -2655,6 +1801,7 @@
       <w:r>
         <w:rPr>
           <w:rFonts w:ascii="Calibri" w:eastAsia="Calibri" w:hAnsi="Calibri" w:cs="Helvetica"/>
+          <w:b/>
           <w:bCs/>
           <w:kern w:val="0"/>
           <w:sz w:val="20"/>
@@ -2666,12 +1813,121 @@
       <w:r>
         <w:rPr>
           <w:rFonts w:ascii="Calibri" w:eastAsia="Calibri" w:hAnsi="Calibri" w:cs="Helvetica"/>
+          <w:b/>
           <w:bCs/>
           <w:kern w:val="0"/>
           <w:sz w:val="20"/>
           <w:szCs w:val="20"/>
           <w14:ligatures w14:val="none"/>
         </w:rPr>
+        <w:tab/>
+      </w:r>
+      <w:r>
+        <w:rPr>
+          <w:rFonts w:ascii="Calibri" w:eastAsia="Calibri" w:hAnsi="Calibri" w:cs="Helvetica"/>
+          <w:b/>
+          <w:bCs/>
+          <w:kern w:val="0"/>
+          <w:sz w:val="20"/>
+          <w:szCs w:val="20"/>
+          <w14:ligatures w14:val="none"/>
+        </w:rPr>
+        <w:tab/>
+      </w:r>
+      <w:r>
+        <w:rPr>
+          <w:rFonts w:ascii="Calibri" w:eastAsia="Calibri" w:hAnsi="Calibri" w:cs="Helvetica"/>
+          <w:b/>
+          <w:bCs/>
+          <w:kern w:val="0"/>
+          <w:sz w:val="20"/>
+          <w:szCs w:val="20"/>
+          <w14:ligatures w14:val="none"/>
+        </w:rPr>
+        <w:tab/>
+      </w:r>
+      <w:r>
+        <w:rPr>
+          <w:rFonts w:ascii="Calibri" w:eastAsia="Calibri" w:hAnsi="Calibri" w:cs="Helvetica"/>
+          <w:b/>
+          <w:bCs/>
+          <w:kern w:val="0"/>
+          <w:sz w:val="20"/>
+          <w:szCs w:val="20"/>
+          <w14:ligatures w14:val="none"/>
+        </w:rPr>
+        <w:t>Personal Project</w:t>
+      </w:r>
+      <w:r>
+        <w:rPr>
+          <w:rFonts w:ascii="Calibri" w:eastAsia="Calibri" w:hAnsi="Calibri" w:cs="Helvetica"/>
+          <w:b/>
+          <w:bCs/>
+          <w:kern w:val="0"/>
+          <w:sz w:val="20"/>
+          <w:szCs w:val="20"/>
+          <w14:ligatures w14:val="none"/>
+        </w:rPr>
+        <w:tab/>
+      </w:r>
+      <w:r>
+        <w:rPr>
+          <w:rFonts w:ascii="Calibri" w:eastAsia="Calibri" w:hAnsi="Calibri" w:cs="Helvetica"/>
+          <w:b/>
+          <w:bCs/>
+          <w:kern w:val="0"/>
+          <w:sz w:val="20"/>
+          <w:szCs w:val="20"/>
+          <w14:ligatures w14:val="none"/>
+        </w:rPr>
+        <w:tab/>
+      </w:r>
+      <w:r>
+        <w:rPr>
+          <w:rFonts w:ascii="Calibri" w:eastAsia="Calibri" w:hAnsi="Calibri" w:cs="Helvetica"/>
+          <w:b/>
+          <w:bCs/>
+          <w:kern w:val="0"/>
+          <w:sz w:val="20"/>
+          <w:szCs w:val="20"/>
+          <w14:ligatures w14:val="none"/>
+        </w:rPr>
+        <w:tab/>
+      </w:r>
+      <w:r>
+        <w:rPr>
+          <w:rFonts w:ascii="Calibri" w:eastAsia="Calibri" w:hAnsi="Calibri" w:cs="Helvetica"/>
+          <w:b/>
+          <w:bCs/>
+          <w:kern w:val="0"/>
+          <w:sz w:val="20"/>
+          <w:szCs w:val="20"/>
+          <w14:ligatures w14:val="none"/>
+        </w:rPr>
+        <w:tab/>
+      </w:r>
+      <w:r>
+        <w:rPr>
+          <w:rFonts w:ascii="Calibri" w:eastAsia="Calibri" w:hAnsi="Calibri" w:cs="Helvetica"/>
+          <w:b/>
+          <w:bCs/>
+          <w:kern w:val="0"/>
+          <w:sz w:val="20"/>
+          <w:szCs w:val="20"/>
+          <w14:ligatures w14:val="none"/>
+        </w:rPr>
+        <w:tab/>
+      </w:r>
+      <w:r>
+        <w:rPr>
+          <w:rFonts w:ascii="Calibri" w:eastAsia="Calibri" w:hAnsi="Calibri" w:cs="Helvetica"/>
+          <w:b/>
+          <w:bCs/>
+          <w:kern w:val="0"/>
+          <w:sz w:val="20"/>
+          <w:szCs w:val="20"/>
+          <w14:ligatures w14:val="none"/>
+        </w:rPr>
         <w:t>May 2024 - Present</w:t>
       </w:r>
       <w:r>
@@ -2685,35 +1941,6 @@
           <w14:ligatures w14:val="none"/>
         </w:rPr>
         <w:tab/>
-      </w:r>
-    </w:p>
-    <w:p>
-      <w:pPr>
-        <w:autoSpaceDE w:val="0"/>
-        <w:autoSpaceDN w:val="0"/>
-        <w:adjustRightInd w:val="0"/>
-        <w:spacing w:after="0" w:line="240" w:lineRule="auto"/>
-        <w:rPr>
-          <w:rFonts w:ascii="Calibri" w:eastAsia="Calibri" w:hAnsi="Calibri" w:cs="Helvetica-Oblique"/>
-          <w:i/>
-          <w:iCs/>
-          <w:kern w:val="0"/>
-          <w:sz w:val="20"/>
-          <w:szCs w:val="20"/>
-          <w14:ligatures w14:val="none"/>
-        </w:rPr>
-      </w:pPr>
-      <w:r>
-        <w:rPr>
-          <w:rFonts w:ascii="Calibri" w:eastAsia="Calibri" w:hAnsi="Calibri" w:cs="Helvetica-Oblique"/>
-          <w:bCs/>
-          <w:i/>
-          <w:kern w:val="0"/>
-          <w:sz w:val="20"/>
-          <w:szCs w:val="20"/>
-          <w14:ligatures w14:val="none"/>
-        </w:rPr>
-        <w:t>Personal Project</w:t>
       </w:r>
     </w:p>
     <w:p>
@@ -2779,71 +2006,19 @@
           <w:sz w:val="20"/>
           <w:szCs w:val="20"/>
         </w:rPr>
-        <w:t xml:space="preserve">Designing a data pipeline to stream live game data from the console to the </w:t>
-      </w:r>
-      <w:r>
+        <w:t xml:space="preserve">Designing a data pipeline to stream live game data from the console to the iOS app every millisecond for making predictions.  </w:t>
+      </w:r>
+    </w:p>
+    <w:p>
+      <w:pPr>
+        <w:spacing w:after="0" w:line="240" w:lineRule="auto"/>
         <w:rPr>
           <w:rFonts w:ascii="Calibri" w:hAnsi="Calibri" w:cs="Calibri"/>
           <w:position w:val="2"/>
-          <w:sz w:val="20"/>
-          <w:szCs w:val="20"/>
-        </w:rPr>
-        <w:t xml:space="preserve">iOS </w:t>
-      </w:r>
-      <w:r>
-        <w:rPr>
-          <w:rFonts w:ascii="Calibri" w:hAnsi="Calibri" w:cs="Calibri"/>
-          <w:position w:val="2"/>
-          <w:sz w:val="20"/>
-          <w:szCs w:val="20"/>
-        </w:rPr>
-        <w:t>app every millisecond for</w:t>
-      </w:r>
-      <w:r>
-        <w:rPr>
-          <w:rFonts w:ascii="Calibri" w:hAnsi="Calibri" w:cs="Calibri"/>
-          <w:position w:val="2"/>
-          <w:sz w:val="20"/>
-          <w:szCs w:val="20"/>
-        </w:rPr>
-        <w:t xml:space="preserve"> making</w:t>
-      </w:r>
-      <w:r>
-        <w:rPr>
-          <w:rFonts w:ascii="Calibri" w:hAnsi="Calibri" w:cs="Calibri"/>
-          <w:position w:val="2"/>
-          <w:sz w:val="20"/>
-          <w:szCs w:val="20"/>
-        </w:rPr>
-        <w:t xml:space="preserve"> predictio</w:t>
-      </w:r>
-      <w:r>
-        <w:rPr>
-          <w:rFonts w:ascii="Calibri" w:hAnsi="Calibri" w:cs="Calibri"/>
-          <w:position w:val="2"/>
-          <w:sz w:val="20"/>
-          <w:szCs w:val="20"/>
-        </w:rPr>
-        <w:t>ns</w:t>
-      </w:r>
-      <w:r>
-        <w:rPr>
-          <w:rFonts w:ascii="Calibri" w:hAnsi="Calibri" w:cs="Calibri"/>
-          <w:position w:val="2"/>
-          <w:sz w:val="20"/>
-          <w:szCs w:val="20"/>
-        </w:rPr>
-        <w:t xml:space="preserve">. </w:t>
-      </w:r>
-      <w:r>
-        <w:rPr>
-          <w:rFonts w:ascii="Calibri" w:hAnsi="Calibri" w:cs="Calibri"/>
-          <w:position w:val="2"/>
-          <w:sz w:val="20"/>
-          <w:szCs w:val="20"/>
-        </w:rPr>
-        <w:t xml:space="preserve"> </w:t>
-      </w:r>
+          <w:sz w:val="12"/>
+          <w:szCs w:val="12"/>
+        </w:rPr>
+      </w:pPr>
     </w:p>
     <w:p>
       <w:pPr>
@@ -2851,170 +2026,141 @@
         <w:spacing w:after="0" w:line="240" w:lineRule="auto"/>
         <w:outlineLvl w:val="1"/>
         <w:rPr>
-          <w:rFonts w:ascii="Calibri" w:eastAsia="Calibri" w:hAnsi="Calibri" w:cs="Times New Roman"/>
-          <w:kern w:val="0"/>
-          <w:sz w:val="12"/>
-          <w:szCs w:val="12"/>
-          <w14:ligatures w14:val="none"/>
-        </w:rPr>
-      </w:pPr>
+          <w:rFonts w:ascii="Calibri" w:eastAsia="Times New Roman" w:hAnsi="Calibri" w:cs="Times New Roman"/>
+          <w:b/>
+          <w:caps/>
+          <w:color w:val="000000" w:themeColor="text1"/>
+          <w:kern w:val="0"/>
+          <w:sz w:val="20"/>
+          <w:szCs w:val="20"/>
+          <w14:ligatures w14:val="none"/>
+        </w:rPr>
+      </w:pPr>
+      <w:r>
+        <w:rPr>
+          <w:rFonts w:ascii="Calibri" w:eastAsia="Times New Roman" w:hAnsi="Calibri" w:cs="Times New Roman"/>
+          <w:b/>
+          <w:caps/>
+          <w:color w:val="000000" w:themeColor="text1"/>
+          <w:kern w:val="0"/>
+          <w:sz w:val="20"/>
+          <w:szCs w:val="20"/>
+          <w14:ligatures w14:val="none"/>
+        </w:rPr>
+        <w:t>EXPERIENCE:</w:t>
+      </w:r>
     </w:p>
     <w:p>
       <w:pPr>
-        <w:keepNext/>
         <w:spacing w:after="0" w:line="240" w:lineRule="auto"/>
-        <w:outlineLvl w:val="1"/>
-        <w:rPr>
-          <w:rFonts w:ascii="Calibri" w:eastAsia="Times New Roman" w:hAnsi="Calibri" w:cs="Times New Roman"/>
-          <w:b/>
-          <w:kern w:val="0"/>
-          <w:sz w:val="20"/>
-          <w:szCs w:val="20"/>
-          <w14:ligatures w14:val="none"/>
-        </w:rPr>
-      </w:pPr>
-      <w:r>
-        <w:rPr>
-          <w:rFonts w:ascii="Calibri" w:eastAsia="Times New Roman" w:hAnsi="Calibri" w:cs="Times New Roman"/>
-          <w:b/>
-          <w:kern w:val="0"/>
-          <w:sz w:val="20"/>
-          <w:szCs w:val="20"/>
-          <w14:ligatures w14:val="none"/>
-        </w:rPr>
-        <w:t>LEADERSHIP/</w:t>
-      </w:r>
-      <w:r>
-        <w:rPr>
-          <w:rFonts w:ascii="Calibri" w:eastAsia="Times New Roman" w:hAnsi="Calibri" w:cs="Times New Roman"/>
-          <w:b/>
-          <w:caps/>
-          <w:kern w:val="0"/>
-          <w:sz w:val="20"/>
-          <w:szCs w:val="20"/>
-          <w14:ligatures w14:val="none"/>
-        </w:rPr>
-        <w:t>Organizations</w:t>
-      </w:r>
-      <w:r>
-        <w:rPr>
-          <w:rFonts w:ascii="Calibri" w:eastAsia="Times New Roman" w:hAnsi="Calibri" w:cs="Times New Roman"/>
-          <w:b/>
-          <w:kern w:val="0"/>
-          <w:sz w:val="20"/>
-          <w:szCs w:val="20"/>
-          <w14:ligatures w14:val="none"/>
-        </w:rPr>
-        <w:t>:</w:t>
-      </w:r>
-    </w:p>
-    <w:p>
-      <w:pPr>
-        <w:spacing w:after="0" w:line="240" w:lineRule="auto"/>
-        <w:rPr>
-          <w:rFonts w:ascii="Calibri" w:eastAsia="Calibri" w:hAnsi="Calibri" w:cs="Times New Roman"/>
-          <w:b/>
-          <w:kern w:val="0"/>
-          <w:sz w:val="20"/>
-          <w:szCs w:val="22"/>
-          <w14:ligatures w14:val="none"/>
-        </w:rPr>
-      </w:pPr>
-      <w:r>
-        <w:rPr>
-          <w:rFonts w:ascii="Calibri" w:eastAsia="Calibri" w:hAnsi="Calibri" w:cs="Times New Roman"/>
-          <w:b/>
-          <w:kern w:val="0"/>
-          <w:sz w:val="20"/>
-          <w:szCs w:val="22"/>
-          <w14:ligatures w14:val="none"/>
-        </w:rPr>
-        <w:t xml:space="preserve">Matriculate, Remote </w:t>
-      </w:r>
-      <w:r>
-        <w:rPr>
-          <w:rFonts w:ascii="Calibri" w:eastAsia="Calibri" w:hAnsi="Calibri" w:cs="Times New Roman"/>
-          <w:b/>
-          <w:kern w:val="0"/>
-          <w:sz w:val="20"/>
-          <w:szCs w:val="22"/>
-          <w14:ligatures w14:val="none"/>
-        </w:rPr>
-        <w:tab/>
-      </w:r>
-      <w:r>
-        <w:rPr>
-          <w:rFonts w:ascii="Calibri" w:eastAsia="Calibri" w:hAnsi="Calibri" w:cs="Times New Roman"/>
-          <w:b/>
-          <w:kern w:val="0"/>
-          <w:sz w:val="20"/>
-          <w:szCs w:val="22"/>
-          <w14:ligatures w14:val="none"/>
-        </w:rPr>
-        <w:tab/>
-      </w:r>
-      <w:r>
-        <w:rPr>
-          <w:rFonts w:ascii="Calibri" w:eastAsia="Calibri" w:hAnsi="Calibri" w:cs="Times New Roman"/>
-          <w:b/>
-          <w:kern w:val="0"/>
-          <w:sz w:val="20"/>
-          <w:szCs w:val="22"/>
-          <w14:ligatures w14:val="none"/>
-        </w:rPr>
-        <w:tab/>
-        <w:t>Advising Fellow Leadership Team Member</w:t>
-      </w:r>
-      <w:r>
-        <w:rPr>
-          <w:rFonts w:ascii="Calibri" w:eastAsia="Calibri" w:hAnsi="Calibri" w:cs="Times New Roman"/>
-          <w:kern w:val="0"/>
-          <w:sz w:val="20"/>
-          <w:szCs w:val="22"/>
-          <w14:ligatures w14:val="none"/>
-        </w:rPr>
-        <w:tab/>
-      </w:r>
-      <w:r>
-        <w:rPr>
-          <w:rFonts w:ascii="Calibri" w:eastAsia="Calibri" w:hAnsi="Calibri" w:cs="Times New Roman"/>
-          <w:kern w:val="0"/>
-          <w:sz w:val="20"/>
-          <w:szCs w:val="22"/>
-          <w14:ligatures w14:val="none"/>
-        </w:rPr>
-        <w:tab/>
-      </w:r>
-      <w:r>
-        <w:rPr>
-          <w:rFonts w:ascii="Calibri" w:eastAsia="Calibri" w:hAnsi="Calibri" w:cs="Times New Roman"/>
-          <w:kern w:val="0"/>
-          <w:sz w:val="20"/>
-          <w:szCs w:val="22"/>
-          <w14:ligatures w14:val="none"/>
-        </w:rPr>
-        <w:tab/>
-      </w:r>
-      <w:r>
-        <w:rPr>
-          <w:rFonts w:ascii="Calibri" w:eastAsia="Calibri" w:hAnsi="Calibri" w:cs="Times New Roman"/>
-          <w:kern w:val="0"/>
-          <w:sz w:val="20"/>
-          <w:szCs w:val="22"/>
-          <w14:ligatures w14:val="none"/>
-        </w:rPr>
-        <w:t xml:space="preserve">     </w:t>
-      </w:r>
-      <w:r>
-        <w:rPr>
-          <w:rFonts w:ascii="Calibri" w:eastAsia="Calibri" w:hAnsi="Calibri" w:cs="Times New Roman"/>
-          <w:bCs/>
-          <w:kern w:val="0"/>
-          <w:sz w:val="20"/>
-          <w:szCs w:val="22"/>
-          <w14:ligatures w14:val="none"/>
-        </w:rPr>
-        <w:t>April 2023 – June 2024</w:t>
+        <w:rPr>
+          <w:rFonts w:ascii="Calibri" w:eastAsia="Calibri" w:hAnsi="Calibri" w:cs="Times New Roman"/>
+          <w:b/>
+          <w:kern w:val="0"/>
+          <w:sz w:val="20"/>
+          <w:szCs w:val="22"/>
+          <w14:ligatures w14:val="none"/>
+        </w:rPr>
+      </w:pPr>
+      <w:r>
+        <w:rPr>
+          <w:rFonts w:ascii="Calibri" w:eastAsia="Calibri" w:hAnsi="Calibri" w:cs="Times New Roman"/>
+          <w:b/>
+          <w:kern w:val="0"/>
+          <w:sz w:val="20"/>
+          <w:szCs w:val="22"/>
+          <w14:ligatures w14:val="none"/>
+        </w:rPr>
+        <w:t>NSF REU at Emory University</w:t>
+      </w:r>
+      <w:r>
+        <w:rPr>
+          <w:rFonts w:ascii="Calibri" w:eastAsia="Calibri" w:hAnsi="Calibri" w:cs="Times New Roman"/>
+          <w:b/>
+          <w:kern w:val="0"/>
+          <w:sz w:val="20"/>
+          <w:szCs w:val="22"/>
+          <w14:ligatures w14:val="none"/>
+        </w:rPr>
+        <w:t>, Atlanta, GA</w:t>
+      </w:r>
+      <w:r>
+        <w:rPr>
+          <w:rFonts w:ascii="Calibri" w:eastAsia="Calibri" w:hAnsi="Calibri" w:cs="Times New Roman"/>
+          <w:b/>
+          <w:kern w:val="0"/>
+          <w:sz w:val="20"/>
+          <w:szCs w:val="22"/>
+          <w14:ligatures w14:val="none"/>
+        </w:rPr>
+        <w:tab/>
+      </w:r>
+      <w:r>
+        <w:rPr>
+          <w:rFonts w:ascii="Calibri" w:eastAsia="Calibri" w:hAnsi="Calibri" w:cs="Times New Roman"/>
+          <w:b/>
+          <w:kern w:val="0"/>
+          <w:sz w:val="20"/>
+          <w:szCs w:val="22"/>
+          <w14:ligatures w14:val="none"/>
+        </w:rPr>
+        <w:tab/>
+        <w:t>Technical Research Intern</w:t>
+      </w:r>
+      <w:r>
+        <w:rPr>
+          <w:rFonts w:ascii="Calibri" w:eastAsia="Calibri" w:hAnsi="Calibri" w:cs="Times New Roman"/>
+          <w:b/>
+          <w:kern w:val="0"/>
+          <w:sz w:val="20"/>
+          <w:szCs w:val="22"/>
+          <w14:ligatures w14:val="none"/>
+        </w:rPr>
+        <w:tab/>
+      </w:r>
+      <w:r>
+        <w:rPr>
+          <w:rFonts w:ascii="Calibri" w:eastAsia="Calibri" w:hAnsi="Calibri" w:cs="Times New Roman"/>
+          <w:b/>
+          <w:kern w:val="0"/>
+          <w:sz w:val="20"/>
+          <w:szCs w:val="22"/>
+          <w14:ligatures w14:val="none"/>
+        </w:rPr>
+        <w:tab/>
+      </w:r>
+      <w:r>
+        <w:rPr>
+          <w:rFonts w:ascii="Calibri" w:eastAsia="Calibri" w:hAnsi="Calibri" w:cs="Times New Roman"/>
+          <w:b/>
+          <w:kern w:val="0"/>
+          <w:sz w:val="20"/>
+          <w:szCs w:val="22"/>
+          <w14:ligatures w14:val="none"/>
+        </w:rPr>
+        <w:tab/>
+      </w:r>
+      <w:r>
+        <w:rPr>
+          <w:rFonts w:ascii="Calibri" w:eastAsia="Calibri" w:hAnsi="Calibri" w:cs="Times New Roman"/>
+          <w:b/>
+          <w:kern w:val="0"/>
+          <w:sz w:val="20"/>
+          <w:szCs w:val="22"/>
+          <w14:ligatures w14:val="none"/>
+        </w:rPr>
+        <w:tab/>
+      </w:r>
+      <w:r>
+        <w:rPr>
+          <w:rFonts w:ascii="Calibri" w:eastAsia="Calibri" w:hAnsi="Calibri" w:cs="Times New Roman"/>
+          <w:b/>
+          <w:kern w:val="0"/>
+          <w:sz w:val="20"/>
+          <w:szCs w:val="22"/>
+          <w14:ligatures w14:val="none"/>
+        </w:rPr>
+        <w:t>June 2024 - Present</w:t>
       </w:r>
     </w:p>
     <w:p>
@@ -3025,23 +2171,56 @@
         </w:numPr>
         <w:spacing w:after="0" w:line="240" w:lineRule="auto"/>
         <w:rPr>
-          <w:rFonts w:ascii="Calibri" w:eastAsia="Calibri" w:hAnsi="Calibri" w:cs="Times New Roman"/>
-          <w:b/>
-          <w:kern w:val="0"/>
-          <w:sz w:val="20"/>
-          <w:szCs w:val="22"/>
-          <w14:ligatures w14:val="none"/>
-        </w:rPr>
-      </w:pPr>
-      <w:r>
-        <w:rPr>
-          <w:rFonts w:ascii="Calibri" w:eastAsia="Calibri" w:hAnsi="Calibri" w:cs="Times New Roman"/>
-          <w:kern w:val="0"/>
-          <w:sz w:val="20"/>
-          <w:szCs w:val="22"/>
-          <w14:ligatures w14:val="none"/>
-        </w:rPr>
-        <w:t xml:space="preserve">Achieved 20% higher advisor applications than last year through email and personal outreach and planning in-person events. </w:t>
+          <w:rFonts w:ascii="Calibri" w:hAnsi="Calibri" w:cs="Calibri"/>
+          <w:position w:val="2"/>
+          <w:sz w:val="20"/>
+          <w:szCs w:val="20"/>
+        </w:rPr>
+      </w:pPr>
+      <w:r>
+        <w:rPr>
+          <w:rFonts w:ascii="Calibri" w:hAnsi="Calibri" w:cs="Calibri"/>
+          <w:position w:val="2"/>
+          <w:sz w:val="20"/>
+          <w:szCs w:val="20"/>
+        </w:rPr>
+        <w:t>Developing a</w:t>
+      </w:r>
+      <w:r>
+        <w:rPr>
+          <w:rFonts w:ascii="Calibri" w:hAnsi="Calibri" w:cs="Calibri"/>
+          <w:position w:val="2"/>
+          <w:sz w:val="20"/>
+          <w:szCs w:val="20"/>
+        </w:rPr>
+        <w:t xml:space="preserve">n automated </w:t>
+      </w:r>
+      <w:r>
+        <w:rPr>
+          <w:rFonts w:ascii="Calibri" w:hAnsi="Calibri" w:cs="Calibri"/>
+          <w:position w:val="2"/>
+          <w:sz w:val="20"/>
+          <w:szCs w:val="20"/>
+        </w:rPr>
+        <w:t xml:space="preserve">literature survey generator, utilizing graph data of 690,000+ papers and 10,000+ </w:t>
+      </w:r>
+      <w:r>
+        <w:rPr>
+          <w:rFonts w:ascii="Calibri" w:hAnsi="Calibri" w:cs="Calibri"/>
+          <w:position w:val="2"/>
+          <w:sz w:val="20"/>
+          <w:szCs w:val="20"/>
+        </w:rPr>
+        <w:t>surveys</w:t>
+      </w:r>
+      <w:r>
+        <w:rPr>
+          <w:rFonts w:ascii="Calibri" w:hAnsi="Calibri" w:cs="Calibri"/>
+          <w:position w:val="2"/>
+          <w:sz w:val="20"/>
+          <w:szCs w:val="20"/>
+        </w:rPr>
+        <w:t xml:space="preserve">. </w:t>
       </w:r>
     </w:p>
     <w:p>
@@ -3052,23 +2231,664 @@
         </w:numPr>
         <w:spacing w:after="0" w:line="240" w:lineRule="auto"/>
         <w:rPr>
-          <w:rFonts w:ascii="Calibri" w:eastAsia="Calibri" w:hAnsi="Calibri" w:cs="Times New Roman"/>
-          <w:b/>
-          <w:kern w:val="0"/>
-          <w:sz w:val="20"/>
-          <w:szCs w:val="22"/>
-          <w14:ligatures w14:val="none"/>
-        </w:rPr>
-      </w:pPr>
-      <w:r>
-        <w:rPr>
-          <w:rFonts w:ascii="Calibri" w:eastAsia="Calibri" w:hAnsi="Calibri" w:cs="Times New Roman"/>
-          <w:kern w:val="0"/>
-          <w:sz w:val="20"/>
-          <w:szCs w:val="22"/>
-          <w14:ligatures w14:val="none"/>
-        </w:rPr>
-        <w:t xml:space="preserve">Supported 3 high school students apply for college and financial aid through essay reviews and weekly guidance meetings. </w:t>
+          <w:rFonts w:ascii="Calibri" w:hAnsi="Calibri" w:cs="Calibri"/>
+          <w:position w:val="2"/>
+          <w:sz w:val="20"/>
+          <w:szCs w:val="20"/>
+        </w:rPr>
+      </w:pPr>
+      <w:r>
+        <w:rPr>
+          <w:rFonts w:ascii="Calibri" w:hAnsi="Calibri" w:cs="Calibri"/>
+          <w:position w:val="2"/>
+          <w:sz w:val="20"/>
+          <w:szCs w:val="20"/>
+        </w:rPr>
+        <w:t>Implementing a RAG-based querying system to extract relevant data from papers</w:t>
+      </w:r>
+      <w:r>
+        <w:rPr>
+          <w:rFonts w:ascii="Calibri" w:hAnsi="Calibri" w:cs="Calibri"/>
+          <w:position w:val="2"/>
+          <w:sz w:val="20"/>
+          <w:szCs w:val="20"/>
+        </w:rPr>
+        <w:t xml:space="preserve"> to aid the model in</w:t>
+      </w:r>
+      <w:r>
+        <w:rPr>
+          <w:rFonts w:ascii="Calibri" w:hAnsi="Calibri" w:cs="Calibri"/>
+          <w:position w:val="2"/>
+          <w:sz w:val="20"/>
+          <w:szCs w:val="20"/>
+        </w:rPr>
+        <w:t xml:space="preserve"> survey generation. </w:t>
+      </w:r>
+    </w:p>
+    <w:p>
+      <w:pPr>
+        <w:numPr>
+          <w:ilvl w:val="0"/>
+          <w:numId w:val="2"/>
+        </w:numPr>
+        <w:spacing w:after="0" w:line="240" w:lineRule="auto"/>
+        <w:rPr>
+          <w:rFonts w:ascii="Calibri" w:hAnsi="Calibri" w:cs="Calibri"/>
+          <w:position w:val="2"/>
+          <w:sz w:val="20"/>
+          <w:szCs w:val="20"/>
+        </w:rPr>
+      </w:pPr>
+      <w:r>
+        <w:rPr>
+          <w:rFonts w:ascii="Calibri" w:hAnsi="Calibri" w:cs="Calibri"/>
+          <w:position w:val="2"/>
+          <w:sz w:val="20"/>
+          <w:szCs w:val="20"/>
+        </w:rPr>
+        <w:t xml:space="preserve">Adapting recently published models and researching </w:t>
+      </w:r>
+      <w:r>
+        <w:rPr>
+          <w:rFonts w:ascii="Calibri" w:hAnsi="Calibri" w:cs="Calibri"/>
+          <w:position w:val="2"/>
+          <w:sz w:val="20"/>
+          <w:szCs w:val="20"/>
+        </w:rPr>
+        <w:t xml:space="preserve">evaluation </w:t>
+      </w:r>
+      <w:r>
+        <w:rPr>
+          <w:rFonts w:ascii="Calibri" w:hAnsi="Calibri" w:cs="Calibri"/>
+          <w:position w:val="2"/>
+          <w:sz w:val="20"/>
+          <w:szCs w:val="20"/>
+        </w:rPr>
+        <w:t>metrics to compare and quantify the model's performance.</w:t>
+      </w:r>
+    </w:p>
+    <w:p>
+      <w:pPr>
+        <w:spacing w:after="0" w:line="240" w:lineRule="auto"/>
+        <w:rPr>
+          <w:rFonts w:ascii="Calibri" w:hAnsi="Calibri" w:cs="Calibri"/>
+          <w:position w:val="2"/>
+          <w:sz w:val="12"/>
+          <w:szCs w:val="12"/>
+        </w:rPr>
+      </w:pPr>
+    </w:p>
+    <w:p>
+      <w:pPr>
+        <w:spacing w:after="0" w:line="240" w:lineRule="auto"/>
+        <w:rPr>
+          <w:rFonts w:ascii="Calibri" w:eastAsia="Calibri" w:hAnsi="Calibri" w:cs="Times New Roman"/>
+          <w:b/>
+          <w:kern w:val="0"/>
+          <w:sz w:val="20"/>
+          <w:szCs w:val="22"/>
+          <w14:ligatures w14:val="none"/>
+        </w:rPr>
+      </w:pPr>
+      <w:r>
+        <w:rPr>
+          <w:rFonts w:ascii="Calibri" w:eastAsia="Calibri" w:hAnsi="Calibri" w:cs="Times New Roman"/>
+          <w:b/>
+          <w:kern w:val="0"/>
+          <w:sz w:val="20"/>
+          <w:szCs w:val="22"/>
+          <w14:ligatures w14:val="none"/>
+        </w:rPr>
+        <w:t>USA Boccia, Remote</w:t>
+      </w:r>
+      <w:r>
+        <w:rPr>
+          <w:rFonts w:ascii="Calibri" w:eastAsia="Calibri" w:hAnsi="Calibri" w:cs="Times New Roman"/>
+          <w:b/>
+          <w:kern w:val="0"/>
+          <w:sz w:val="20"/>
+          <w:szCs w:val="22"/>
+          <w14:ligatures w14:val="none"/>
+        </w:rPr>
+        <w:tab/>
+      </w:r>
+      <w:r>
+        <w:rPr>
+          <w:rFonts w:ascii="Calibri" w:eastAsia="Calibri" w:hAnsi="Calibri" w:cs="Times New Roman"/>
+          <w:b/>
+          <w:kern w:val="0"/>
+          <w:sz w:val="20"/>
+          <w:szCs w:val="22"/>
+          <w14:ligatures w14:val="none"/>
+        </w:rPr>
+        <w:tab/>
+      </w:r>
+      <w:r>
+        <w:rPr>
+          <w:rFonts w:ascii="Calibri" w:eastAsia="Calibri" w:hAnsi="Calibri" w:cs="Times New Roman"/>
+          <w:b/>
+          <w:kern w:val="0"/>
+          <w:sz w:val="20"/>
+          <w:szCs w:val="22"/>
+          <w14:ligatures w14:val="none"/>
+        </w:rPr>
+        <w:tab/>
+      </w:r>
+      <w:r>
+        <w:rPr>
+          <w:rFonts w:ascii="Calibri" w:eastAsia="Calibri" w:hAnsi="Calibri" w:cs="Times New Roman"/>
+          <w:b/>
+          <w:kern w:val="0"/>
+          <w:sz w:val="20"/>
+          <w:szCs w:val="22"/>
+          <w14:ligatures w14:val="none"/>
+        </w:rPr>
+        <w:tab/>
+      </w:r>
+      <w:r>
+        <w:rPr>
+          <w:rFonts w:ascii="Calibri" w:eastAsia="Calibri" w:hAnsi="Calibri" w:cs="Times New Roman"/>
+          <w:b/>
+          <w:kern w:val="0"/>
+          <w:sz w:val="20"/>
+          <w:szCs w:val="22"/>
+          <w14:ligatures w14:val="none"/>
+        </w:rPr>
+        <w:t xml:space="preserve">App Development Intern </w:t>
+      </w:r>
+      <w:r>
+        <w:rPr>
+          <w:rFonts w:ascii="Calibri" w:eastAsia="Calibri" w:hAnsi="Calibri" w:cs="Times New Roman"/>
+          <w:b/>
+          <w:kern w:val="0"/>
+          <w:sz w:val="20"/>
+          <w:szCs w:val="22"/>
+          <w14:ligatures w14:val="none"/>
+        </w:rPr>
+        <w:tab/>
+      </w:r>
+      <w:r>
+        <w:rPr>
+          <w:rFonts w:ascii="Calibri" w:eastAsia="Calibri" w:hAnsi="Calibri" w:cs="Times New Roman"/>
+          <w:b/>
+          <w:kern w:val="0"/>
+          <w:sz w:val="20"/>
+          <w:szCs w:val="22"/>
+          <w14:ligatures w14:val="none"/>
+        </w:rPr>
+        <w:tab/>
+      </w:r>
+      <w:r>
+        <w:rPr>
+          <w:rFonts w:ascii="Calibri" w:eastAsia="Calibri" w:hAnsi="Calibri" w:cs="Times New Roman"/>
+          <w:b/>
+          <w:kern w:val="0"/>
+          <w:sz w:val="20"/>
+          <w:szCs w:val="22"/>
+          <w14:ligatures w14:val="none"/>
+        </w:rPr>
+        <w:tab/>
+      </w:r>
+      <w:r>
+        <w:rPr>
+          <w:rFonts w:ascii="Calibri" w:eastAsia="Calibri" w:hAnsi="Calibri" w:cs="Times New Roman"/>
+          <w:b/>
+          <w:kern w:val="0"/>
+          <w:sz w:val="20"/>
+          <w:szCs w:val="22"/>
+          <w14:ligatures w14:val="none"/>
+        </w:rPr>
+        <w:tab/>
+      </w:r>
+      <w:r>
+        <w:rPr>
+          <w:rFonts w:ascii="Calibri" w:eastAsia="Calibri" w:hAnsi="Calibri" w:cs="Times New Roman"/>
+          <w:b/>
+          <w:kern w:val="0"/>
+          <w:sz w:val="20"/>
+          <w:szCs w:val="22"/>
+          <w14:ligatures w14:val="none"/>
+        </w:rPr>
+        <w:t>January 2024 – May 2024</w:t>
+      </w:r>
+    </w:p>
+    <w:p>
+      <w:pPr>
+        <w:numPr>
+          <w:ilvl w:val="0"/>
+          <w:numId w:val="2"/>
+        </w:numPr>
+        <w:spacing w:after="0" w:line="240" w:lineRule="auto"/>
+        <w:rPr>
+          <w:rFonts w:ascii="Calibri" w:hAnsi="Calibri" w:cs="Calibri"/>
+          <w:position w:val="2"/>
+          <w:sz w:val="20"/>
+          <w:szCs w:val="20"/>
+        </w:rPr>
+      </w:pPr>
+      <w:r>
+        <w:rPr>
+          <w:rFonts w:ascii="Calibri" w:hAnsi="Calibri" w:cs="Calibri"/>
+          <w:position w:val="2"/>
+          <w:sz w:val="20"/>
+          <w:szCs w:val="20"/>
+        </w:rPr>
+        <w:t xml:space="preserve">Built an internationally compliant game-keeping iOS app to </w:t>
+      </w:r>
+      <w:r>
+        <w:rPr>
+          <w:rFonts w:ascii="Calibri" w:hAnsi="Calibri" w:cs="Calibri"/>
+          <w:position w:val="2"/>
+          <w:sz w:val="20"/>
+          <w:szCs w:val="20"/>
+        </w:rPr>
+        <w:t>ease match tracking in</w:t>
+      </w:r>
+      <w:r>
+        <w:rPr>
+          <w:rFonts w:ascii="Calibri" w:hAnsi="Calibri" w:cs="Calibri"/>
+          <w:position w:val="2"/>
+          <w:sz w:val="20"/>
+          <w:szCs w:val="20"/>
+        </w:rPr>
+        <w:t xml:space="preserve"> 500+ annual Boccia games using Swift. </w:t>
+      </w:r>
+    </w:p>
+    <w:p>
+      <w:pPr>
+        <w:numPr>
+          <w:ilvl w:val="0"/>
+          <w:numId w:val="2"/>
+        </w:numPr>
+        <w:spacing w:after="0" w:line="240" w:lineRule="auto"/>
+        <w:rPr>
+          <w:rFonts w:ascii="Calibri" w:hAnsi="Calibri" w:cs="Calibri"/>
+          <w:position w:val="2"/>
+          <w:sz w:val="20"/>
+          <w:szCs w:val="20"/>
+        </w:rPr>
+      </w:pPr>
+      <w:r>
+        <w:rPr>
+          <w:rFonts w:ascii="Calibri" w:hAnsi="Calibri" w:cs="Calibri"/>
+          <w:position w:val="2"/>
+          <w:sz w:val="20"/>
+          <w:szCs w:val="20"/>
+        </w:rPr>
+        <w:t xml:space="preserve">Constructed a back end using the Core Data framework to efficiently save and restore </w:t>
+      </w:r>
+      <w:r>
+        <w:rPr>
+          <w:rFonts w:ascii="Calibri" w:hAnsi="Calibri" w:cs="Calibri"/>
+          <w:position w:val="2"/>
+          <w:sz w:val="20"/>
+          <w:szCs w:val="20"/>
+        </w:rPr>
+        <w:t xml:space="preserve">user and </w:t>
+      </w:r>
+      <w:r>
+        <w:rPr>
+          <w:rFonts w:ascii="Calibri" w:hAnsi="Calibri" w:cs="Calibri"/>
+          <w:position w:val="2"/>
+          <w:sz w:val="20"/>
+          <w:szCs w:val="20"/>
+        </w:rPr>
+        <w:t xml:space="preserve">match history data locally. </w:t>
+      </w:r>
+    </w:p>
+    <w:p>
+      <w:pPr>
+        <w:numPr>
+          <w:ilvl w:val="0"/>
+          <w:numId w:val="2"/>
+        </w:numPr>
+        <w:spacing w:after="0" w:line="240" w:lineRule="auto"/>
+        <w:rPr>
+          <w:rFonts w:ascii="Calibri" w:hAnsi="Calibri" w:cs="Calibri"/>
+          <w:position w:val="2"/>
+          <w:sz w:val="20"/>
+          <w:szCs w:val="20"/>
+        </w:rPr>
+      </w:pPr>
+      <w:r>
+        <w:rPr>
+          <w:rFonts w:ascii="Calibri" w:hAnsi="Calibri" w:cs="Calibri"/>
+          <w:position w:val="2"/>
+          <w:sz w:val="20"/>
+          <w:szCs w:val="20"/>
+        </w:rPr>
+        <w:t xml:space="preserve">Designed a scoreboard UI to be cast onto external displays, </w:t>
+      </w:r>
+      <w:r>
+        <w:rPr>
+          <w:rFonts w:ascii="Calibri" w:hAnsi="Calibri" w:cs="Calibri"/>
+          <w:position w:val="2"/>
+          <w:sz w:val="20"/>
+          <w:szCs w:val="20"/>
+        </w:rPr>
+        <w:t xml:space="preserve">helping audiences of </w:t>
+      </w:r>
+      <w:r>
+        <w:rPr>
+          <w:rFonts w:ascii="Calibri" w:hAnsi="Calibri" w:cs="Calibri"/>
+          <w:position w:val="2"/>
+          <w:sz w:val="20"/>
+          <w:szCs w:val="20"/>
+        </w:rPr>
+        <w:t>7500+ viewers</w:t>
+      </w:r>
+      <w:r>
+        <w:rPr>
+          <w:rFonts w:ascii="Calibri" w:hAnsi="Calibri" w:cs="Calibri"/>
+          <w:position w:val="2"/>
+          <w:sz w:val="20"/>
+          <w:szCs w:val="20"/>
+        </w:rPr>
+        <w:t xml:space="preserve"> track </w:t>
+      </w:r>
+      <w:r>
+        <w:rPr>
+          <w:rFonts w:ascii="Calibri" w:hAnsi="Calibri" w:cs="Calibri"/>
+          <w:position w:val="2"/>
+          <w:sz w:val="20"/>
+          <w:szCs w:val="20"/>
+        </w:rPr>
+        <w:t>match</w:t>
+      </w:r>
+      <w:r>
+        <w:rPr>
+          <w:rFonts w:ascii="Calibri" w:hAnsi="Calibri" w:cs="Calibri"/>
+          <w:position w:val="2"/>
+          <w:sz w:val="20"/>
+          <w:szCs w:val="20"/>
+        </w:rPr>
+        <w:t xml:space="preserve"> progress</w:t>
+      </w:r>
+      <w:r>
+        <w:rPr>
+          <w:rFonts w:ascii="Calibri" w:hAnsi="Calibri" w:cs="Calibri"/>
+          <w:position w:val="2"/>
+          <w:sz w:val="20"/>
+          <w:szCs w:val="20"/>
+        </w:rPr>
+        <w:t xml:space="preserve">. </w:t>
+      </w:r>
+    </w:p>
+    <w:p>
+      <w:pPr>
+        <w:spacing w:after="0" w:line="240" w:lineRule="auto"/>
+        <w:rPr>
+          <w:rFonts w:ascii="Calibri" w:eastAsia="Calibri" w:hAnsi="Calibri" w:cs="Times New Roman"/>
+          <w:kern w:val="0"/>
+          <w:sz w:val="12"/>
+          <w:szCs w:val="12"/>
+          <w14:ligatures w14:val="none"/>
+        </w:rPr>
+      </w:pPr>
+    </w:p>
+    <w:p>
+      <w:pPr>
+        <w:spacing w:after="0" w:line="240" w:lineRule="auto"/>
+        <w:rPr>
+          <w:rFonts w:ascii="Calibri" w:eastAsia="Calibri" w:hAnsi="Calibri" w:cs="Times New Roman"/>
+          <w:b/>
+          <w:kern w:val="0"/>
+          <w:sz w:val="20"/>
+          <w:szCs w:val="22"/>
+          <w14:ligatures w14:val="none"/>
+        </w:rPr>
+      </w:pPr>
+      <w:r>
+        <w:rPr>
+          <w:rFonts w:ascii="Calibri" w:eastAsia="Calibri" w:hAnsi="Calibri" w:cs="Times New Roman"/>
+          <w:b/>
+          <w:kern w:val="0"/>
+          <w:sz w:val="20"/>
+          <w:szCs w:val="22"/>
+          <w14:ligatures w14:val="none"/>
+        </w:rPr>
+        <w:t xml:space="preserve">State Botanical Garden of Georgia, Athens, GA </w:t>
+      </w:r>
+      <w:r>
+        <w:rPr>
+          <w:rFonts w:ascii="Calibri" w:eastAsia="Calibri" w:hAnsi="Calibri" w:cs="Times New Roman"/>
+          <w:b/>
+          <w:kern w:val="0"/>
+          <w:sz w:val="20"/>
+          <w:szCs w:val="22"/>
+          <w14:ligatures w14:val="none"/>
+        </w:rPr>
+        <w:tab/>
+      </w:r>
+      <w:r>
+        <w:rPr>
+          <w:rFonts w:ascii="Calibri" w:eastAsia="Calibri" w:hAnsi="Calibri" w:cs="Times New Roman"/>
+          <w:b/>
+          <w:kern w:val="0"/>
+          <w:sz w:val="20"/>
+          <w:szCs w:val="22"/>
+          <w14:ligatures w14:val="none"/>
+        </w:rPr>
+        <w:t xml:space="preserve">ArcGIS Mapping </w:t>
+      </w:r>
+      <w:r>
+        <w:rPr>
+          <w:rFonts w:ascii="Calibri" w:eastAsia="Calibri" w:hAnsi="Calibri" w:cs="Times New Roman"/>
+          <w:b/>
+          <w:kern w:val="0"/>
+          <w:sz w:val="20"/>
+          <w:szCs w:val="22"/>
+          <w14:ligatures w14:val="none"/>
+        </w:rPr>
+        <w:t xml:space="preserve">Intern </w:t>
+      </w:r>
+      <w:r>
+        <w:rPr>
+          <w:rFonts w:ascii="Calibri" w:eastAsia="Calibri" w:hAnsi="Calibri" w:cs="Times New Roman"/>
+          <w:b/>
+          <w:kern w:val="0"/>
+          <w:sz w:val="20"/>
+          <w:szCs w:val="22"/>
+          <w14:ligatures w14:val="none"/>
+        </w:rPr>
+        <w:tab/>
+      </w:r>
+      <w:r>
+        <w:rPr>
+          <w:rFonts w:ascii="Calibri" w:eastAsia="Calibri" w:hAnsi="Calibri" w:cs="Times New Roman"/>
+          <w:b/>
+          <w:kern w:val="0"/>
+          <w:sz w:val="20"/>
+          <w:szCs w:val="22"/>
+          <w14:ligatures w14:val="none"/>
+        </w:rPr>
+        <w:tab/>
+      </w:r>
+      <w:r>
+        <w:rPr>
+          <w:rFonts w:ascii="Calibri" w:eastAsia="Calibri" w:hAnsi="Calibri" w:cs="Times New Roman"/>
+          <w:b/>
+          <w:kern w:val="0"/>
+          <w:sz w:val="20"/>
+          <w:szCs w:val="22"/>
+          <w14:ligatures w14:val="none"/>
+        </w:rPr>
+        <w:tab/>
+      </w:r>
+      <w:r>
+        <w:rPr>
+          <w:rFonts w:ascii="Calibri" w:eastAsia="Calibri" w:hAnsi="Calibri" w:cs="Times New Roman"/>
+          <w:b/>
+          <w:kern w:val="0"/>
+          <w:sz w:val="20"/>
+          <w:szCs w:val="22"/>
+          <w14:ligatures w14:val="none"/>
+        </w:rPr>
+        <w:tab/>
+      </w:r>
+      <w:r>
+        <w:rPr>
+          <w:rFonts w:ascii="Calibri" w:eastAsia="Calibri" w:hAnsi="Calibri" w:cs="Times New Roman"/>
+          <w:b/>
+          <w:kern w:val="0"/>
+          <w:sz w:val="20"/>
+          <w:szCs w:val="22"/>
+          <w14:ligatures w14:val="none"/>
+        </w:rPr>
+        <w:t>August 2022 – May 2023</w:t>
+      </w:r>
+    </w:p>
+    <w:p>
+      <w:pPr>
+        <w:numPr>
+          <w:ilvl w:val="0"/>
+          <w:numId w:val="2"/>
+        </w:numPr>
+        <w:spacing w:after="0" w:line="240" w:lineRule="auto"/>
+        <w:rPr>
+          <w:rFonts w:ascii="Calibri" w:hAnsi="Calibri" w:cs="Calibri"/>
+          <w:position w:val="2"/>
+          <w:sz w:val="20"/>
+          <w:szCs w:val="20"/>
+        </w:rPr>
+      </w:pPr>
+      <w:r>
+        <w:rPr>
+          <w:rFonts w:ascii="Calibri" w:hAnsi="Calibri" w:cs="Calibri"/>
+          <w:position w:val="2"/>
+          <w:sz w:val="20"/>
+          <w:szCs w:val="20"/>
+        </w:rPr>
+        <w:t xml:space="preserve">Automated </w:t>
+      </w:r>
+      <w:r>
+        <w:rPr>
+          <w:rFonts w:ascii="Calibri" w:hAnsi="Calibri" w:cs="Calibri"/>
+          <w:position w:val="2"/>
+          <w:sz w:val="20"/>
+          <w:szCs w:val="20"/>
+        </w:rPr>
+        <w:t xml:space="preserve">the </w:t>
+      </w:r>
+      <w:r>
+        <w:rPr>
+          <w:rFonts w:ascii="Calibri" w:hAnsi="Calibri" w:cs="Calibri"/>
+          <w:position w:val="2"/>
+          <w:sz w:val="20"/>
+          <w:szCs w:val="20"/>
+        </w:rPr>
+        <w:t xml:space="preserve">plotting of 11,047 taxa into </w:t>
+      </w:r>
+      <w:r>
+        <w:rPr>
+          <w:rFonts w:ascii="Calibri" w:hAnsi="Calibri" w:cs="Calibri"/>
+          <w:position w:val="2"/>
+          <w:sz w:val="20"/>
+          <w:szCs w:val="20"/>
+        </w:rPr>
+        <w:t>the garden’s</w:t>
+      </w:r>
+      <w:r>
+        <w:rPr>
+          <w:rFonts w:ascii="Calibri" w:hAnsi="Calibri" w:cs="Calibri"/>
+          <w:position w:val="2"/>
+          <w:sz w:val="20"/>
+          <w:szCs w:val="20"/>
+        </w:rPr>
+        <w:t xml:space="preserve"> ArcGIS map by devising new data collection and organization methods. </w:t>
+      </w:r>
+    </w:p>
+    <w:p>
+      <w:pPr>
+        <w:numPr>
+          <w:ilvl w:val="0"/>
+          <w:numId w:val="2"/>
+        </w:numPr>
+        <w:spacing w:after="0" w:line="240" w:lineRule="auto"/>
+        <w:rPr>
+          <w:rFonts w:ascii="Calibri" w:hAnsi="Calibri" w:cs="Calibri"/>
+          <w:position w:val="2"/>
+          <w:sz w:val="20"/>
+          <w:szCs w:val="20"/>
+        </w:rPr>
+      </w:pPr>
+      <w:r>
+        <w:rPr>
+          <w:rFonts w:ascii="Calibri" w:hAnsi="Calibri" w:cs="Calibri"/>
+          <w:position w:val="2"/>
+          <w:sz w:val="20"/>
+          <w:szCs w:val="20"/>
+        </w:rPr>
+        <w:t>Decreased data logging time by 90% by engineering a</w:t>
+      </w:r>
+      <w:r>
+        <w:rPr>
+          <w:rFonts w:ascii="Calibri" w:hAnsi="Calibri" w:cs="Calibri"/>
+          <w:position w:val="2"/>
+          <w:sz w:val="20"/>
+          <w:szCs w:val="20"/>
+        </w:rPr>
+        <w:t>n automated</w:t>
+      </w:r>
+      <w:r>
+        <w:rPr>
+          <w:rFonts w:ascii="Calibri" w:hAnsi="Calibri" w:cs="Calibri"/>
+          <w:position w:val="2"/>
+          <w:sz w:val="20"/>
+          <w:szCs w:val="20"/>
+        </w:rPr>
+        <w:t xml:space="preserve"> data pipeline using Python and the OpenPyXL library. </w:t>
+      </w:r>
+    </w:p>
+    <w:p>
+      <w:pPr>
+        <w:numPr>
+          <w:ilvl w:val="0"/>
+          <w:numId w:val="2"/>
+        </w:numPr>
+        <w:spacing w:after="0" w:line="240" w:lineRule="auto"/>
+        <w:rPr>
+          <w:rFonts w:ascii="Calibri" w:hAnsi="Calibri" w:cs="Calibri"/>
+          <w:position w:val="2"/>
+          <w:sz w:val="20"/>
+          <w:szCs w:val="20"/>
+        </w:rPr>
+      </w:pPr>
+      <w:r>
+        <w:rPr>
+          <w:rFonts w:ascii="Calibri" w:hAnsi="Calibri" w:cs="Calibri"/>
+          <w:position w:val="2"/>
+          <w:sz w:val="20"/>
+          <w:szCs w:val="20"/>
+        </w:rPr>
+        <w:t>Supervised a team of three</w:t>
+      </w:r>
+      <w:r>
+        <w:rPr>
+          <w:rFonts w:ascii="Calibri" w:hAnsi="Calibri" w:cs="Calibri"/>
+          <w:position w:val="2"/>
+          <w:sz w:val="20"/>
+          <w:szCs w:val="20"/>
+        </w:rPr>
+        <w:t xml:space="preserve"> students</w:t>
+      </w:r>
+      <w:r>
+        <w:rPr>
+          <w:rFonts w:ascii="Calibri" w:hAnsi="Calibri" w:cs="Calibri"/>
+          <w:position w:val="2"/>
+          <w:sz w:val="20"/>
+          <w:szCs w:val="20"/>
+        </w:rPr>
+        <w:t xml:space="preserve"> in collecting new field data for 300+ flowers, facilitating the visits of 230,000+ visitors. </w:t>
+      </w:r>
+      <w:r>
+        <w:rPr>
+          <w:rFonts w:ascii="Calibri" w:hAnsi="Calibri" w:cs="Calibri"/>
+          <w:position w:val="2"/>
+          <w:sz w:val="20"/>
+          <w:szCs w:val="20"/>
+        </w:rPr>
+        <w:t xml:space="preserve"> </w:t>
       </w:r>
     </w:p>
     <w:p>
@@ -3077,10 +2897,561 @@
         <w:spacing w:after="0" w:line="240" w:lineRule="auto"/>
         <w:outlineLvl w:val="1"/>
         <w:rPr>
+          <w:rFonts w:ascii="Calibri" w:eastAsia="Calibri" w:hAnsi="Calibri" w:cs="Times New Roman"/>
+          <w:kern w:val="0"/>
+          <w:sz w:val="12"/>
+          <w:szCs w:val="12"/>
+          <w14:ligatures w14:val="none"/>
+        </w:rPr>
+      </w:pPr>
+    </w:p>
+    <w:p>
+      <w:pPr>
+        <w:keepNext/>
+        <w:spacing w:after="0" w:line="240" w:lineRule="auto"/>
+        <w:outlineLvl w:val="1"/>
+        <w:rPr>
           <w:rFonts w:ascii="Calibri" w:eastAsia="Times New Roman" w:hAnsi="Calibri" w:cs="Times New Roman"/>
+          <w:b/>
+          <w:kern w:val="0"/>
+          <w:sz w:val="20"/>
+          <w:szCs w:val="20"/>
+          <w14:ligatures w14:val="none"/>
+        </w:rPr>
+      </w:pPr>
+      <w:r>
+        <w:rPr>
+          <w:rFonts w:ascii="Calibri" w:eastAsia="Times New Roman" w:hAnsi="Calibri" w:cs="Times New Roman"/>
+          <w:b/>
+          <w:kern w:val="0"/>
+          <w:sz w:val="20"/>
+          <w:szCs w:val="20"/>
+          <w14:ligatures w14:val="none"/>
+        </w:rPr>
+        <w:t>VOLUNTEER EXPERIENCE</w:t>
+      </w:r>
+      <w:r>
+        <w:rPr>
+          <w:rFonts w:ascii="Calibri" w:eastAsia="Times New Roman" w:hAnsi="Calibri" w:cs="Times New Roman"/>
+          <w:b/>
+          <w:kern w:val="0"/>
+          <w:sz w:val="20"/>
+          <w:szCs w:val="20"/>
+          <w14:ligatures w14:val="none"/>
+        </w:rPr>
+        <w:t>:</w:t>
+      </w:r>
+    </w:p>
+    <w:p>
+      <w:pPr>
+        <w:spacing w:after="0" w:line="240" w:lineRule="auto"/>
+        <w:rPr>
+          <w:rFonts w:ascii="Calibri" w:eastAsia="Calibri" w:hAnsi="Calibri" w:cs="Times New Roman"/>
+          <w:bCs/>
+          <w:kern w:val="0"/>
+          <w:sz w:val="20"/>
+          <w:szCs w:val="22"/>
+          <w14:ligatures w14:val="none"/>
+        </w:rPr>
+      </w:pPr>
+      <w:r>
+        <w:rPr>
+          <w:rFonts w:ascii="Calibri" w:eastAsia="Calibri" w:hAnsi="Calibri" w:cs="Times New Roman"/>
+          <w:b/>
+          <w:kern w:val="0"/>
+          <w:sz w:val="20"/>
+          <w:szCs w:val="22"/>
+          <w14:ligatures w14:val="none"/>
+        </w:rPr>
+        <w:t>Center for AI Learning, Atlanta, GA</w:t>
+      </w:r>
+      <w:r>
+        <w:rPr>
+          <w:rFonts w:ascii="Calibri" w:eastAsia="Calibri" w:hAnsi="Calibri" w:cs="Times New Roman"/>
+          <w:b/>
+          <w:kern w:val="0"/>
+          <w:sz w:val="20"/>
+          <w:szCs w:val="22"/>
+          <w14:ligatures w14:val="none"/>
+        </w:rPr>
+        <w:t xml:space="preserve"> </w:t>
+      </w:r>
+      <w:r>
+        <w:rPr>
+          <w:rFonts w:ascii="Calibri" w:eastAsia="Calibri" w:hAnsi="Calibri" w:cs="Times New Roman"/>
+          <w:b/>
+          <w:kern w:val="0"/>
+          <w:sz w:val="20"/>
+          <w:szCs w:val="22"/>
+          <w14:ligatures w14:val="none"/>
+        </w:rPr>
+        <w:tab/>
+      </w:r>
+      <w:r>
+        <w:rPr>
+          <w:rFonts w:ascii="Calibri" w:eastAsia="Calibri" w:hAnsi="Calibri" w:cs="Times New Roman"/>
+          <w:b/>
+          <w:kern w:val="0"/>
+          <w:sz w:val="20"/>
+          <w:szCs w:val="22"/>
+          <w14:ligatures w14:val="none"/>
+        </w:rPr>
+        <w:tab/>
+        <w:t>Technical Advisor</w:t>
+      </w:r>
+      <w:r>
+        <w:rPr>
+          <w:rFonts w:ascii="Calibri" w:eastAsia="Calibri" w:hAnsi="Calibri" w:cs="Times New Roman"/>
+          <w:kern w:val="0"/>
+          <w:sz w:val="20"/>
+          <w:szCs w:val="22"/>
+          <w14:ligatures w14:val="none"/>
+        </w:rPr>
+        <w:tab/>
+      </w:r>
+      <w:r>
+        <w:rPr>
+          <w:rFonts w:ascii="Calibri" w:eastAsia="Calibri" w:hAnsi="Calibri" w:cs="Times New Roman"/>
+          <w:kern w:val="0"/>
+          <w:sz w:val="20"/>
+          <w:szCs w:val="22"/>
+          <w14:ligatures w14:val="none"/>
+        </w:rPr>
+        <w:tab/>
+      </w:r>
+      <w:r>
+        <w:rPr>
+          <w:rFonts w:ascii="Calibri" w:eastAsia="Calibri" w:hAnsi="Calibri" w:cs="Times New Roman"/>
+          <w:kern w:val="0"/>
+          <w:sz w:val="20"/>
+          <w:szCs w:val="22"/>
+          <w14:ligatures w14:val="none"/>
+        </w:rPr>
+        <w:tab/>
+      </w:r>
+      <w:r>
+        <w:rPr>
+          <w:rFonts w:ascii="Calibri" w:eastAsia="Calibri" w:hAnsi="Calibri" w:cs="Times New Roman"/>
+          <w:kern w:val="0"/>
+          <w:sz w:val="20"/>
+          <w:szCs w:val="22"/>
+          <w14:ligatures w14:val="none"/>
+        </w:rPr>
+        <w:tab/>
+      </w:r>
+      <w:r>
+        <w:rPr>
+          <w:rFonts w:ascii="Calibri" w:eastAsia="Calibri" w:hAnsi="Calibri" w:cs="Times New Roman"/>
+          <w:b/>
+          <w:kern w:val="0"/>
+          <w:sz w:val="20"/>
+          <w:szCs w:val="22"/>
+          <w14:ligatures w14:val="none"/>
+        </w:rPr>
+        <w:t>August</w:t>
+      </w:r>
+      <w:r>
+        <w:rPr>
+          <w:rFonts w:ascii="Calibri" w:eastAsia="Calibri" w:hAnsi="Calibri" w:cs="Times New Roman"/>
+          <w:b/>
+          <w:kern w:val="0"/>
+          <w:sz w:val="20"/>
+          <w:szCs w:val="22"/>
+          <w14:ligatures w14:val="none"/>
+        </w:rPr>
+        <w:t xml:space="preserve"> 202</w:t>
+      </w:r>
+      <w:r>
+        <w:rPr>
+          <w:rFonts w:ascii="Calibri" w:eastAsia="Calibri" w:hAnsi="Calibri" w:cs="Times New Roman"/>
+          <w:b/>
+          <w:kern w:val="0"/>
+          <w:sz w:val="20"/>
+          <w:szCs w:val="22"/>
+          <w14:ligatures w14:val="none"/>
+        </w:rPr>
+        <w:t>4</w:t>
+      </w:r>
+      <w:r>
+        <w:rPr>
+          <w:rFonts w:ascii="Calibri" w:eastAsia="Calibri" w:hAnsi="Calibri" w:cs="Times New Roman"/>
+          <w:b/>
+          <w:kern w:val="0"/>
+          <w:sz w:val="20"/>
+          <w:szCs w:val="22"/>
+          <w14:ligatures w14:val="none"/>
+        </w:rPr>
+        <w:t xml:space="preserve"> – </w:t>
+      </w:r>
+      <w:r>
+        <w:rPr>
+          <w:rFonts w:ascii="Calibri" w:eastAsia="Calibri" w:hAnsi="Calibri" w:cs="Times New Roman"/>
+          <w:b/>
+          <w:kern w:val="0"/>
+          <w:sz w:val="20"/>
+          <w:szCs w:val="22"/>
+          <w14:ligatures w14:val="none"/>
+        </w:rPr>
+        <w:t>Present</w:t>
+      </w:r>
+    </w:p>
+    <w:p>
+      <w:pPr>
+        <w:numPr>
+          <w:ilvl w:val="0"/>
+          <w:numId w:val="2"/>
+        </w:numPr>
+        <w:spacing w:after="0" w:line="240" w:lineRule="auto"/>
+        <w:rPr>
+          <w:rFonts w:ascii="Calibri" w:eastAsia="Calibri" w:hAnsi="Calibri" w:cs="Times New Roman"/>
+          <w:bCs/>
+          <w:kern w:val="0"/>
+          <w:sz w:val="20"/>
+          <w:szCs w:val="22"/>
+          <w14:ligatures w14:val="none"/>
+        </w:rPr>
+      </w:pPr>
+      <w:r>
+        <w:rPr>
+          <w:rFonts w:ascii="Calibri" w:eastAsia="Calibri" w:hAnsi="Calibri" w:cs="Times New Roman"/>
+          <w:bCs/>
+          <w:kern w:val="0"/>
+          <w:sz w:val="20"/>
+          <w:szCs w:val="22"/>
+          <w14:ligatures w14:val="none"/>
+        </w:rPr>
+        <w:t>Guide</w:t>
+      </w:r>
+      <w:r>
+        <w:rPr>
+          <w:rFonts w:ascii="Calibri" w:eastAsia="Calibri" w:hAnsi="Calibri" w:cs="Times New Roman"/>
+          <w:bCs/>
+          <w:kern w:val="0"/>
+          <w:sz w:val="20"/>
+          <w:szCs w:val="22"/>
+          <w14:ligatures w14:val="none"/>
+        </w:rPr>
+        <w:t>d students in devising project plans, researching technical publications, and developing data approaches.</w:t>
+      </w:r>
+    </w:p>
+    <w:p>
+      <w:pPr>
+        <w:numPr>
+          <w:ilvl w:val="0"/>
+          <w:numId w:val="2"/>
+        </w:numPr>
+        <w:spacing w:after="0" w:line="240" w:lineRule="auto"/>
+        <w:rPr>
+          <w:rFonts w:ascii="Calibri" w:eastAsia="Calibri" w:hAnsi="Calibri" w:cs="Times New Roman"/>
+          <w:b/>
+          <w:kern w:val="0"/>
+          <w:sz w:val="20"/>
+          <w:szCs w:val="22"/>
+          <w14:ligatures w14:val="none"/>
+        </w:rPr>
+      </w:pPr>
+      <w:r>
+        <w:rPr>
+          <w:rFonts w:ascii="Calibri" w:eastAsia="Calibri" w:hAnsi="Calibri" w:cs="Times New Roman"/>
+          <w:bCs/>
+          <w:kern w:val="0"/>
+          <w:sz w:val="20"/>
+          <w:szCs w:val="22"/>
+          <w14:ligatures w14:val="none"/>
+        </w:rPr>
+        <w:t xml:space="preserve">Helped students install and setup software relevant to their </w:t>
+      </w:r>
+      <w:r>
+        <w:rPr>
+          <w:rFonts w:ascii="Calibri" w:eastAsia="Calibri" w:hAnsi="Calibri" w:cs="Times New Roman"/>
+          <w:bCs/>
+          <w:kern w:val="0"/>
+          <w:sz w:val="20"/>
+          <w:szCs w:val="22"/>
+          <w14:ligatures w14:val="none"/>
+        </w:rPr>
+        <w:t>projects and troubleshooted technical issues.</w:t>
+      </w:r>
+    </w:p>
+    <w:p>
+      <w:pPr>
+        <w:spacing w:after="0" w:line="240" w:lineRule="auto"/>
+        <w:rPr>
+          <w:rFonts w:ascii="Calibri" w:eastAsia="Calibri" w:hAnsi="Calibri" w:cs="Times New Roman"/>
+          <w:b/>
           <w:kern w:val="0"/>
           <w:sz w:val="12"/>
-          <w:szCs w:val="20"/>
+          <w:szCs w:val="12"/>
+          <w14:ligatures w14:val="none"/>
+        </w:rPr>
+      </w:pPr>
+    </w:p>
+    <w:p>
+      <w:pPr>
+        <w:spacing w:after="0" w:line="240" w:lineRule="auto"/>
+        <w:rPr>
+          <w:rFonts w:ascii="Calibri" w:eastAsia="Calibri" w:hAnsi="Calibri" w:cs="Times New Roman"/>
+          <w:b/>
+          <w:kern w:val="0"/>
+          <w:sz w:val="20"/>
+          <w:szCs w:val="22"/>
+          <w14:ligatures w14:val="none"/>
+        </w:rPr>
+      </w:pPr>
+      <w:r>
+        <w:rPr>
+          <w:rFonts w:ascii="Calibri" w:eastAsia="Times New Roman" w:hAnsi="Calibri" w:cs="Times New Roman"/>
+          <w:b/>
+          <w:kern w:val="0"/>
+          <w:sz w:val="20"/>
+          <w:szCs w:val="20"/>
+          <w14:ligatures w14:val="none"/>
+        </w:rPr>
+        <w:t>LEADERSHIP/</w:t>
+      </w:r>
+      <w:r>
+        <w:rPr>
+          <w:rFonts w:ascii="Calibri" w:eastAsia="Times New Roman" w:hAnsi="Calibri" w:cs="Times New Roman"/>
+          <w:b/>
+          <w:caps/>
+          <w:kern w:val="0"/>
+          <w:sz w:val="20"/>
+          <w:szCs w:val="20"/>
+          <w14:ligatures w14:val="none"/>
+        </w:rPr>
+        <w:t>Organizations</w:t>
+      </w:r>
+      <w:r>
+        <w:rPr>
+          <w:rFonts w:ascii="Calibri" w:eastAsia="Times New Roman" w:hAnsi="Calibri" w:cs="Times New Roman"/>
+          <w:b/>
+          <w:kern w:val="0"/>
+          <w:sz w:val="20"/>
+          <w:szCs w:val="20"/>
+          <w14:ligatures w14:val="none"/>
+        </w:rPr>
+        <w:t>:</w:t>
+      </w:r>
+    </w:p>
+    <w:p>
+      <w:pPr>
+        <w:spacing w:after="0" w:line="240" w:lineRule="auto"/>
+        <w:rPr>
+          <w:rFonts w:ascii="Calibri" w:eastAsia="Calibri" w:hAnsi="Calibri" w:cs="Times New Roman"/>
+          <w:b/>
+          <w:kern w:val="0"/>
+          <w:sz w:val="20"/>
+          <w:szCs w:val="22"/>
+          <w14:ligatures w14:val="none"/>
+        </w:rPr>
+      </w:pPr>
+      <w:r>
+        <w:rPr>
+          <w:rFonts w:ascii="Calibri" w:eastAsia="Calibri" w:hAnsi="Calibri" w:cs="Times New Roman"/>
+          <w:b/>
+          <w:kern w:val="0"/>
+          <w:sz w:val="20"/>
+          <w:szCs w:val="22"/>
+          <w14:ligatures w14:val="none"/>
+        </w:rPr>
+        <w:t xml:space="preserve">Matriculate, Remote </w:t>
+      </w:r>
+      <w:r>
+        <w:rPr>
+          <w:rFonts w:ascii="Calibri" w:eastAsia="Calibri" w:hAnsi="Calibri" w:cs="Times New Roman"/>
+          <w:b/>
+          <w:kern w:val="0"/>
+          <w:sz w:val="20"/>
+          <w:szCs w:val="22"/>
+          <w14:ligatures w14:val="none"/>
+        </w:rPr>
+        <w:tab/>
+      </w:r>
+      <w:r>
+        <w:rPr>
+          <w:rFonts w:ascii="Calibri" w:eastAsia="Calibri" w:hAnsi="Calibri" w:cs="Times New Roman"/>
+          <w:b/>
+          <w:kern w:val="0"/>
+          <w:sz w:val="20"/>
+          <w:szCs w:val="22"/>
+          <w14:ligatures w14:val="none"/>
+        </w:rPr>
+        <w:tab/>
+      </w:r>
+      <w:r>
+        <w:rPr>
+          <w:rFonts w:ascii="Calibri" w:eastAsia="Calibri" w:hAnsi="Calibri" w:cs="Times New Roman"/>
+          <w:b/>
+          <w:kern w:val="0"/>
+          <w:sz w:val="20"/>
+          <w:szCs w:val="22"/>
+          <w14:ligatures w14:val="none"/>
+        </w:rPr>
+        <w:tab/>
+      </w:r>
+      <w:r>
+        <w:rPr>
+          <w:rFonts w:ascii="Calibri" w:eastAsia="Calibri" w:hAnsi="Calibri" w:cs="Times New Roman"/>
+          <w:b/>
+          <w:kern w:val="0"/>
+          <w:sz w:val="20"/>
+          <w:szCs w:val="22"/>
+          <w14:ligatures w14:val="none"/>
+        </w:rPr>
+        <w:tab/>
+        <w:t xml:space="preserve">Student </w:t>
+      </w:r>
+      <w:r>
+        <w:rPr>
+          <w:rFonts w:ascii="Calibri" w:eastAsia="Calibri" w:hAnsi="Calibri" w:cs="Times New Roman"/>
+          <w:b/>
+          <w:kern w:val="0"/>
+          <w:sz w:val="20"/>
+          <w:szCs w:val="22"/>
+          <w14:ligatures w14:val="none"/>
+        </w:rPr>
+        <w:t>Advising Fellow</w:t>
+      </w:r>
+      <w:r>
+        <w:rPr>
+          <w:rFonts w:ascii="Calibri" w:eastAsia="Calibri" w:hAnsi="Calibri" w:cs="Times New Roman"/>
+          <w:b/>
+          <w:kern w:val="0"/>
+          <w:sz w:val="20"/>
+          <w:szCs w:val="22"/>
+          <w14:ligatures w14:val="none"/>
+        </w:rPr>
+        <w:t xml:space="preserve"> Team</w:t>
+      </w:r>
+      <w:r>
+        <w:rPr>
+          <w:rFonts w:ascii="Calibri" w:eastAsia="Calibri" w:hAnsi="Calibri" w:cs="Times New Roman"/>
+          <w:b/>
+          <w:kern w:val="0"/>
+          <w:sz w:val="20"/>
+          <w:szCs w:val="22"/>
+          <w14:ligatures w14:val="none"/>
+        </w:rPr>
+        <w:t xml:space="preserve"> </w:t>
+      </w:r>
+      <w:r>
+        <w:rPr>
+          <w:rFonts w:ascii="Calibri" w:eastAsia="Calibri" w:hAnsi="Calibri" w:cs="Times New Roman"/>
+          <w:b/>
+          <w:kern w:val="0"/>
+          <w:sz w:val="20"/>
+          <w:szCs w:val="22"/>
+          <w14:ligatures w14:val="none"/>
+        </w:rPr>
+        <w:t>Lea</w:t>
+      </w:r>
+      <w:r>
+        <w:rPr>
+          <w:rFonts w:ascii="Calibri" w:eastAsia="Calibri" w:hAnsi="Calibri" w:cs="Times New Roman"/>
+          <w:b/>
+          <w:kern w:val="0"/>
+          <w:sz w:val="20"/>
+          <w:szCs w:val="22"/>
+          <w14:ligatures w14:val="none"/>
+        </w:rPr>
+        <w:t>der</w:t>
+      </w:r>
+      <w:r>
+        <w:rPr>
+          <w:rFonts w:ascii="Calibri" w:eastAsia="Calibri" w:hAnsi="Calibri" w:cs="Times New Roman"/>
+          <w:kern w:val="0"/>
+          <w:sz w:val="20"/>
+          <w:szCs w:val="22"/>
+          <w14:ligatures w14:val="none"/>
+        </w:rPr>
+        <w:tab/>
+      </w:r>
+      <w:r>
+        <w:rPr>
+          <w:rFonts w:ascii="Calibri" w:eastAsia="Calibri" w:hAnsi="Calibri" w:cs="Times New Roman"/>
+          <w:kern w:val="0"/>
+          <w:sz w:val="20"/>
+          <w:szCs w:val="22"/>
+          <w14:ligatures w14:val="none"/>
+        </w:rPr>
+        <w:tab/>
+      </w:r>
+      <w:r>
+        <w:rPr>
+          <w:rFonts w:ascii="Calibri" w:eastAsia="Calibri" w:hAnsi="Calibri" w:cs="Times New Roman"/>
+          <w:b/>
+          <w:kern w:val="0"/>
+          <w:sz w:val="20"/>
+          <w:szCs w:val="22"/>
+          <w14:ligatures w14:val="none"/>
+        </w:rPr>
+        <w:t>April 2023 – June 2024</w:t>
+      </w:r>
+    </w:p>
+    <w:p>
+      <w:pPr>
+        <w:numPr>
+          <w:ilvl w:val="0"/>
+          <w:numId w:val="2"/>
+        </w:numPr>
+        <w:spacing w:after="0" w:line="240" w:lineRule="auto"/>
+        <w:rPr>
+          <w:rFonts w:ascii="Calibri" w:eastAsia="Calibri" w:hAnsi="Calibri" w:cs="Times New Roman"/>
+          <w:b/>
+          <w:kern w:val="0"/>
+          <w:sz w:val="20"/>
+          <w:szCs w:val="22"/>
+          <w14:ligatures w14:val="none"/>
+        </w:rPr>
+      </w:pPr>
+      <w:r>
+        <w:rPr>
+          <w:rFonts w:ascii="Calibri" w:eastAsia="Calibri" w:hAnsi="Calibri" w:cs="Times New Roman"/>
+          <w:kern w:val="0"/>
+          <w:sz w:val="20"/>
+          <w:szCs w:val="22"/>
+          <w14:ligatures w14:val="none"/>
+        </w:rPr>
+        <w:t xml:space="preserve">Achieved 20% higher advisor applications than last year through email and personal outreach and planning in-person events. </w:t>
+      </w:r>
+    </w:p>
+    <w:p>
+      <w:pPr>
+        <w:numPr>
+          <w:ilvl w:val="0"/>
+          <w:numId w:val="2"/>
+        </w:numPr>
+        <w:spacing w:after="0" w:line="240" w:lineRule="auto"/>
+        <w:rPr>
+          <w:rFonts w:ascii="Calibri" w:eastAsia="Calibri" w:hAnsi="Calibri" w:cs="Times New Roman"/>
+          <w:b/>
+          <w:kern w:val="0"/>
+          <w:sz w:val="20"/>
+          <w:szCs w:val="22"/>
+          <w14:ligatures w14:val="none"/>
+        </w:rPr>
+      </w:pPr>
+      <w:r>
+        <w:rPr>
+          <w:rFonts w:ascii="Calibri" w:eastAsia="Calibri" w:hAnsi="Calibri" w:cs="Times New Roman"/>
+          <w:kern w:val="0"/>
+          <w:sz w:val="20"/>
+          <w:szCs w:val="22"/>
+          <w14:ligatures w14:val="none"/>
+        </w:rPr>
+        <w:t>Supported 3 high school students apply for college and financial aid through essay reviews and weekly guidance meetings.</w:t>
+      </w:r>
+    </w:p>
+    <w:p>
+      <w:pPr>
+        <w:keepNext/>
+        <w:spacing w:after="0" w:line="240" w:lineRule="auto"/>
+        <w:outlineLvl w:val="1"/>
+        <w:rPr>
+          <w:rFonts w:ascii="Calibri" w:eastAsia="Times New Roman" w:hAnsi="Calibri" w:cs="Times New Roman"/>
+          <w:kern w:val="0"/>
+          <w:sz w:val="12"/>
+          <w:szCs w:val="12"/>
           <w14:ligatures w14:val="none"/>
         </w:rPr>
       </w:pPr>
@@ -3590,6 +3961,16 @@
         </w:rPr>
         <w:t>May 2022</w:t>
       </w:r>
+    </w:p>
+    <w:p>
+      <w:pPr>
+        <w:jc w:val="center"/>
+        <w:rPr>
+          <w:rFonts w:ascii="Calibri" w:eastAsia="Calibri" w:hAnsi="Calibri" w:cs="Times New Roman"/>
+          <w:sz w:val="20"/>
+          <w:szCs w:val="22"/>
+        </w:rPr>
+      </w:pPr>
     </w:p>
     <w:sectPr>
       <w:footerReference w:type="default" r:id="rId11"/>
@@ -6533,6 +6914,16 @@
       <w:iCs/>
     </w:rPr>
   </w:style>
+  <w:style w:type="character" w:customStyle="1" w:styleId="normaltextrun">
+    <w:name w:val="normaltextrun"/>
+    <w:basedOn w:val="DefaultParagraphFont"/>
+    <w:rsid w:val="003C73B7"/>
+  </w:style>
+  <w:style w:type="character" w:customStyle="1" w:styleId="eop">
+    <w:name w:val="eop"/>
+    <w:basedOn w:val="DefaultParagraphFont"/>
+    <w:rsid w:val="003C73B7"/>
+  </w:style>
 </w:styles>
 </file>
 

</xml_diff>